<commit_message>
add image, add report, fix problem
</commit_message>
<xml_diff>
--- a/Report.docx
+++ b/Report.docx
@@ -1,6 +1,6 @@
 
 <file path=word/document.xml><?xml version="1.0" encoding="utf-8"?>
-<w:document xmlns:wpc="http://schemas.microsoft.com/office/word/2010/wordprocessingCanvas" xmlns:mc="http://schemas.openxmlformats.org/markup-compatibility/2006" xmlns:o="urn:schemas-microsoft-com:office:office" xmlns:r="http://schemas.openxmlformats.org/officeDocument/2006/relationships" xmlns:m="http://schemas.openxmlformats.org/officeDocument/2006/math" xmlns:v="urn:schemas-microsoft-com:vml" xmlns:wp14="http://schemas.microsoft.com/office/word/2010/wordprocessingDrawing" xmlns:wp="http://schemas.openxmlformats.org/drawingml/2006/wordprocessingDrawing" xmlns:w10="urn:schemas-microsoft-com:office:word" xmlns:w="http://schemas.openxmlformats.org/wordprocessingml/2006/main" xmlns:w14="http://schemas.microsoft.com/office/word/2010/wordml" xmlns:wpg="http://schemas.microsoft.com/office/word/2010/wordprocessingGroup" xmlns:wpi="http://schemas.microsoft.com/office/word/2010/wordprocessingInk" xmlns:wne="http://schemas.microsoft.com/office/word/2006/wordml" xmlns:wps="http://schemas.microsoft.com/office/word/2010/wordprocessingShape" mc:Ignorable="w14 wp14">
+<w:document xmlns:wpc="http://schemas.microsoft.com/office/word/2010/wordprocessingCanvas" xmlns:mc="http://schemas.openxmlformats.org/markup-compatibility/2006" xmlns:o="urn:schemas-microsoft-com:office:office" xmlns:r="http://schemas.openxmlformats.org/officeDocument/2006/relationships" xmlns:m="http://schemas.openxmlformats.org/officeDocument/2006/math" xmlns:v="urn:schemas-microsoft-com:vml" xmlns:wp14="http://schemas.microsoft.com/office/word/2010/wordprocessingDrawing" xmlns:wp="http://schemas.openxmlformats.org/drawingml/2006/wordprocessingDrawing" xmlns:w10="urn:schemas-microsoft-com:office:word" xmlns:w="http://schemas.openxmlformats.org/wordprocessingml/2006/main" xmlns:w14="http://schemas.microsoft.com/office/word/2010/wordml" xmlns:w15="http://schemas.microsoft.com/office/word/2012/wordml" xmlns:wpg="http://schemas.microsoft.com/office/word/2010/wordprocessingGroup" xmlns:wpi="http://schemas.microsoft.com/office/word/2010/wordprocessingInk" xmlns:wne="http://schemas.microsoft.com/office/word/2006/wordml" xmlns:wps="http://schemas.microsoft.com/office/word/2010/wordprocessingShape" mc:Ignorable="w14 w15 wp14">
   <w:body>
     <w:p>
       <w:pPr>
@@ -47,14 +47,12 @@
       <w:r>
         <w:t xml:space="preserve">R03922126 </w:t>
       </w:r>
-      <w:proofErr w:type="gramStart"/>
       <w:r>
         <w:rPr>
           <w:rFonts w:hint="eastAsia"/>
         </w:rPr>
         <w:t>蘇兆為</w:t>
       </w:r>
-      <w:proofErr w:type="gramEnd"/>
     </w:p>
     <w:p>
       <w:pPr>
@@ -239,7 +237,7 @@
       <w:r>
         <w:tab/>
       </w:r>
-      <w:hyperlink r:id="rId6" w:history="1">
+      <w:hyperlink r:id="rId7" w:history="1">
         <w:r>
           <w:rPr>
             <w:rStyle w:val="a3"/>
@@ -289,7 +287,7 @@
       <w:r>
         <w:tab/>
       </w:r>
-      <w:hyperlink r:id="rId7" w:history="1">
+      <w:hyperlink r:id="rId8" w:history="1">
         <w:r>
           <w:rPr>
             <w:rStyle w:val="a3"/>
@@ -421,23 +419,15 @@
         <w:rPr>
           <w:szCs w:val="24"/>
         </w:rPr>
-        <w:t xml:space="preserve"> if our input images contain RGB channels, convert it to gray level image, then use threshold to </w:t>
-      </w:r>
-      <w:proofErr w:type="spellStart"/>
-      <w:r>
-        <w:rPr>
+        <w:t xml:space="preserve"> if our input images contain RGB channels, convert it to gray level image, then use threshold to binariz</w:t>
+      </w:r>
+      <w:r>
+        <w:rPr>
+          <w:rFonts w:hint="eastAsia"/>
           <w:szCs w:val="24"/>
         </w:rPr>
-        <w:t>binariz</w:t>
-      </w:r>
-      <w:r>
-        <w:rPr>
-          <w:rFonts w:hint="eastAsia"/>
-          <w:szCs w:val="24"/>
-        </w:rPr>
         <w:t>e</w:t>
       </w:r>
-      <w:proofErr w:type="spellEnd"/>
       <w:r>
         <w:rPr>
           <w:szCs w:val="24"/>
@@ -604,7 +594,7 @@
                     </pic:cNvPicPr>
                   </pic:nvPicPr>
                   <pic:blipFill>
-                    <a:blip r:embed="rId8" cstate="print">
+                    <a:blip r:embed="rId9" cstate="print">
                       <a:extLst>
                         <a:ext uri="{28A0092B-C50C-407E-A947-70E740481C1C}">
                           <a14:useLocalDpi xmlns:a14="http://schemas.microsoft.com/office/drawing/2010/main" val="0"/>
@@ -769,7 +759,7 @@
                     </pic:cNvPicPr>
                   </pic:nvPicPr>
                   <pic:blipFill>
-                    <a:blip r:embed="rId9">
+                    <a:blip r:embed="rId10">
                       <a:extLst>
                         <a:ext uri="{28A0092B-C50C-407E-A947-70E740481C1C}">
                           <a14:useLocalDpi xmlns:a14="http://schemas.microsoft.com/office/drawing/2010/main" val="0"/>
@@ -850,7 +840,15 @@
         <w:t xml:space="preserve">fter </w:t>
       </w:r>
       <w:r>
-        <w:t>we detect the score lines, we can begin to detect the music notes. But before that, we need to remove the score lines from the image first. We can assume the line width is about 2 or 3 pixels, and when we remove the lines, we should not destroy the music note</w:t>
+        <w:t xml:space="preserve">we detect the score lines, we </w:t>
+      </w:r>
+      <w:r>
+        <w:t xml:space="preserve">almost </w:t>
+      </w:r>
+      <w:bookmarkStart w:id="0" w:name="_GoBack"/>
+      <w:bookmarkEnd w:id="0"/>
+      <w:r>
+        <w:t>can begin to detect the music notes. But before that, we need to remove the score lines from the image first. We can assume the line width is about 2 or 3 pixels, and when we remove the lines, we should not destroy the music note</w:t>
       </w:r>
       <w:r>
         <w:t>s</w:t>
@@ -888,7 +886,7 @@
                     </pic:cNvPicPr>
                   </pic:nvPicPr>
                   <pic:blipFill>
-                    <a:blip r:embed="rId10">
+                    <a:blip r:embed="rId11">
                       <a:extLst>
                         <a:ext uri="{28A0092B-C50C-407E-A947-70E740481C1C}">
                           <a14:useLocalDpi xmlns:a14="http://schemas.microsoft.com/office/drawing/2010/main" val="0"/>
@@ -1039,7 +1037,7 @@
                     </pic:cNvPicPr>
                   </pic:nvPicPr>
                   <pic:blipFill>
-                    <a:blip r:embed="rId11">
+                    <a:blip r:embed="rId12">
                       <a:extLst>
                         <a:ext uri="{28A0092B-C50C-407E-A947-70E740481C1C}">
                           <a14:useLocalDpi xmlns:a14="http://schemas.microsoft.com/office/drawing/2010/main" val="0"/>
@@ -1137,7 +1135,7 @@
                     </pic:cNvPicPr>
                   </pic:nvPicPr>
                   <pic:blipFill>
-                    <a:blip r:embed="rId12">
+                    <a:blip r:embed="rId13">
                       <a:extLst>
                         <a:ext uri="{28A0092B-C50C-407E-A947-70E740481C1C}">
                           <a14:useLocalDpi xmlns:a14="http://schemas.microsoft.com/office/drawing/2010/main" val="0"/>
@@ -1191,8 +1189,6 @@
         </w:rPr>
         <w:t>.</w:t>
       </w:r>
-      <w:bookmarkStart w:id="0" w:name="_GoBack"/>
-      <w:bookmarkEnd w:id="0"/>
     </w:p>
     <w:p>
       <w:pPr>
@@ -1300,8 +1296,46 @@
 </w:document>
 </file>
 
+<file path=word/endnotes.xml><?xml version="1.0" encoding="utf-8"?>
+<w:endnotes xmlns:wpc="http://schemas.microsoft.com/office/word/2010/wordprocessingCanvas" xmlns:mc="http://schemas.openxmlformats.org/markup-compatibility/2006" xmlns:o="urn:schemas-microsoft-com:office:office" xmlns:r="http://schemas.openxmlformats.org/officeDocument/2006/relationships" xmlns:m="http://schemas.openxmlformats.org/officeDocument/2006/math" xmlns:v="urn:schemas-microsoft-com:vml" xmlns:wp14="http://schemas.microsoft.com/office/word/2010/wordprocessingDrawing" xmlns:wp="http://schemas.openxmlformats.org/drawingml/2006/wordprocessingDrawing" xmlns:w10="urn:schemas-microsoft-com:office:word" xmlns:w="http://schemas.openxmlformats.org/wordprocessingml/2006/main" xmlns:w14="http://schemas.microsoft.com/office/word/2010/wordml" xmlns:w15="http://schemas.microsoft.com/office/word/2012/wordml" xmlns:wpg="http://schemas.microsoft.com/office/word/2010/wordprocessingGroup" xmlns:wpi="http://schemas.microsoft.com/office/word/2010/wordprocessingInk" xmlns:wne="http://schemas.microsoft.com/office/word/2006/wordml" xmlns:wps="http://schemas.microsoft.com/office/word/2010/wordprocessingShape" mc:Ignorable="w14 w15 wp14">
+  <w:endnote w:type="separator" w:id="-1">
+    <w:p>
+      <w:r>
+        <w:separator/>
+      </w:r>
+    </w:p>
+  </w:endnote>
+  <w:endnote w:type="continuationSeparator" w:id="0">
+    <w:p>
+      <w:r>
+        <w:continuationSeparator/>
+      </w:r>
+    </w:p>
+  </w:endnote>
+</w:endnotes>
+</file>
+
+<file path=word/footnotes.xml><?xml version="1.0" encoding="utf-8"?>
+<w:footnotes xmlns:wpc="http://schemas.microsoft.com/office/word/2010/wordprocessingCanvas" xmlns:mc="http://schemas.openxmlformats.org/markup-compatibility/2006" xmlns:o="urn:schemas-microsoft-com:office:office" xmlns:r="http://schemas.openxmlformats.org/officeDocument/2006/relationships" xmlns:m="http://schemas.openxmlformats.org/officeDocument/2006/math" xmlns:v="urn:schemas-microsoft-com:vml" xmlns:wp14="http://schemas.microsoft.com/office/word/2010/wordprocessingDrawing" xmlns:wp="http://schemas.openxmlformats.org/drawingml/2006/wordprocessingDrawing" xmlns:w10="urn:schemas-microsoft-com:office:word" xmlns:w="http://schemas.openxmlformats.org/wordprocessingml/2006/main" xmlns:w14="http://schemas.microsoft.com/office/word/2010/wordml" xmlns:w15="http://schemas.microsoft.com/office/word/2012/wordml" xmlns:wpg="http://schemas.microsoft.com/office/word/2010/wordprocessingGroup" xmlns:wpi="http://schemas.microsoft.com/office/word/2010/wordprocessingInk" xmlns:wne="http://schemas.microsoft.com/office/word/2006/wordml" xmlns:wps="http://schemas.microsoft.com/office/word/2010/wordprocessingShape" mc:Ignorable="w14 w15 wp14">
+  <w:footnote w:type="separator" w:id="-1">
+    <w:p>
+      <w:r>
+        <w:separator/>
+      </w:r>
+    </w:p>
+  </w:footnote>
+  <w:footnote w:type="continuationSeparator" w:id="0">
+    <w:p>
+      <w:r>
+        <w:continuationSeparator/>
+      </w:r>
+    </w:p>
+  </w:footnote>
+</w:footnotes>
+</file>
+
 <file path=word/numbering.xml><?xml version="1.0" encoding="utf-8"?>
-<w:numbering xmlns:wpc="http://schemas.microsoft.com/office/word/2010/wordprocessingCanvas" xmlns:mc="http://schemas.openxmlformats.org/markup-compatibility/2006" xmlns:o="urn:schemas-microsoft-com:office:office" xmlns:r="http://schemas.openxmlformats.org/officeDocument/2006/relationships" xmlns:m="http://schemas.openxmlformats.org/officeDocument/2006/math" xmlns:v="urn:schemas-microsoft-com:vml" xmlns:wp14="http://schemas.microsoft.com/office/word/2010/wordprocessingDrawing" xmlns:wp="http://schemas.openxmlformats.org/drawingml/2006/wordprocessingDrawing" xmlns:w10="urn:schemas-microsoft-com:office:word" xmlns:w="http://schemas.openxmlformats.org/wordprocessingml/2006/main" xmlns:w14="http://schemas.microsoft.com/office/word/2010/wordml" xmlns:wpg="http://schemas.microsoft.com/office/word/2010/wordprocessingGroup" xmlns:wpi="http://schemas.microsoft.com/office/word/2010/wordprocessingInk" xmlns:wne="http://schemas.microsoft.com/office/word/2006/wordml" xmlns:wps="http://schemas.microsoft.com/office/word/2010/wordprocessingShape" mc:Ignorable="w14 wp14">
+<w:numbering xmlns:wpc="http://schemas.microsoft.com/office/word/2010/wordprocessingCanvas" xmlns:mc="http://schemas.openxmlformats.org/markup-compatibility/2006" xmlns:o="urn:schemas-microsoft-com:office:office" xmlns:r="http://schemas.openxmlformats.org/officeDocument/2006/relationships" xmlns:m="http://schemas.openxmlformats.org/officeDocument/2006/math" xmlns:v="urn:schemas-microsoft-com:vml" xmlns:wp14="http://schemas.microsoft.com/office/word/2010/wordprocessingDrawing" xmlns:wp="http://schemas.openxmlformats.org/drawingml/2006/wordprocessingDrawing" xmlns:w10="urn:schemas-microsoft-com:office:word" xmlns:w="http://schemas.openxmlformats.org/wordprocessingml/2006/main" xmlns:w14="http://schemas.microsoft.com/office/word/2010/wordml" xmlns:w15="http://schemas.microsoft.com/office/word/2012/wordml" xmlns:wpg="http://schemas.microsoft.com/office/word/2010/wordprocessingGroup" xmlns:wpi="http://schemas.microsoft.com/office/word/2010/wordprocessingInk" xmlns:wne="http://schemas.microsoft.com/office/word/2006/wordml" xmlns:wps="http://schemas.microsoft.com/office/word/2010/wordprocessingShape" mc:Ignorable="w14 w15 wp14">
   <w:abstractNum w:abstractNumId="0">
     <w:nsid w:val="4730390C"/>
     <w:multiLevelType w:val="hybridMultilevel"/>
@@ -1514,7 +1548,7 @@
 </file>
 
 <file path=word/styles.xml><?xml version="1.0" encoding="utf-8"?>
-<w:styles xmlns:mc="http://schemas.openxmlformats.org/markup-compatibility/2006" xmlns:r="http://schemas.openxmlformats.org/officeDocument/2006/relationships" xmlns:w="http://schemas.openxmlformats.org/wordprocessingml/2006/main" xmlns:w14="http://schemas.microsoft.com/office/word/2010/wordml" mc:Ignorable="w14">
+<w:styles xmlns:mc="http://schemas.openxmlformats.org/markup-compatibility/2006" xmlns:r="http://schemas.openxmlformats.org/officeDocument/2006/relationships" xmlns:w="http://schemas.openxmlformats.org/wordprocessingml/2006/main" xmlns:w14="http://schemas.microsoft.com/office/word/2010/wordml" xmlns:w15="http://schemas.microsoft.com/office/word/2012/wordml" mc:Ignorable="w14 w15">
   <w:docDefaults>
     <w:rPrDefault>
       <w:rPr>
@@ -1527,144 +1561,378 @@
     </w:rPrDefault>
     <w:pPrDefault/>
   </w:docDefaults>
-  <w:latentStyles w:defLockedState="0" w:defUIPriority="99" w:defSemiHidden="1" w:defUnhideWhenUsed="1" w:defQFormat="0" w:count="267">
-    <w:lsdException w:name="Normal" w:semiHidden="0" w:uiPriority="0" w:unhideWhenUsed="0" w:qFormat="1"/>
-    <w:lsdException w:name="heading 1" w:semiHidden="0" w:uiPriority="9" w:unhideWhenUsed="0" w:qFormat="1"/>
-    <w:lsdException w:name="heading 2" w:uiPriority="9" w:qFormat="1"/>
-    <w:lsdException w:name="heading 3" w:uiPriority="9" w:qFormat="1"/>
-    <w:lsdException w:name="heading 4" w:uiPriority="9" w:qFormat="1"/>
-    <w:lsdException w:name="heading 5" w:uiPriority="9" w:qFormat="1"/>
-    <w:lsdException w:name="heading 6" w:uiPriority="9" w:qFormat="1"/>
-    <w:lsdException w:name="heading 7" w:uiPriority="9" w:qFormat="1"/>
-    <w:lsdException w:name="heading 8" w:uiPriority="9" w:qFormat="1"/>
-    <w:lsdException w:name="heading 9" w:uiPriority="9" w:qFormat="1"/>
-    <w:lsdException w:name="toc 1" w:uiPriority="39"/>
-    <w:lsdException w:name="toc 2" w:uiPriority="39"/>
-    <w:lsdException w:name="toc 3" w:uiPriority="39"/>
-    <w:lsdException w:name="toc 4" w:uiPriority="39"/>
-    <w:lsdException w:name="toc 5" w:uiPriority="39"/>
-    <w:lsdException w:name="toc 6" w:uiPriority="39"/>
-    <w:lsdException w:name="toc 7" w:uiPriority="39"/>
-    <w:lsdException w:name="toc 8" w:uiPriority="39"/>
-    <w:lsdException w:name="toc 9" w:uiPriority="39"/>
-    <w:lsdException w:name="caption" w:uiPriority="35" w:qFormat="1"/>
-    <w:lsdException w:name="Title" w:semiHidden="0" w:uiPriority="10" w:unhideWhenUsed="0" w:qFormat="1"/>
-    <w:lsdException w:name="Default Paragraph Font" w:uiPriority="1"/>
-    <w:lsdException w:name="Subtitle" w:semiHidden="0" w:uiPriority="11" w:unhideWhenUsed="0" w:qFormat="1"/>
-    <w:lsdException w:name="Strong" w:semiHidden="0" w:uiPriority="22" w:unhideWhenUsed="0" w:qFormat="1"/>
-    <w:lsdException w:name="Emphasis" w:semiHidden="0" w:uiPriority="20" w:unhideWhenUsed="0" w:qFormat="1"/>
-    <w:lsdException w:name="Table Grid" w:semiHidden="0" w:uiPriority="39" w:unhideWhenUsed="0"/>
-    <w:lsdException w:name="Placeholder Text" w:unhideWhenUsed="0"/>
-    <w:lsdException w:name="No Spacing" w:semiHidden="0" w:uiPriority="1" w:unhideWhenUsed="0" w:qFormat="1"/>
-    <w:lsdException w:name="Light Shading" w:semiHidden="0" w:uiPriority="60" w:unhideWhenUsed="0"/>
-    <w:lsdException w:name="Light List" w:semiHidden="0" w:uiPriority="61" w:unhideWhenUsed="0"/>
-    <w:lsdException w:name="Light Grid" w:semiHidden="0" w:uiPriority="62" w:unhideWhenUsed="0"/>
-    <w:lsdException w:name="Medium Shading 1" w:semiHidden="0" w:uiPriority="63" w:unhideWhenUsed="0"/>
-    <w:lsdException w:name="Medium Shading 2" w:semiHidden="0" w:uiPriority="64" w:unhideWhenUsed="0"/>
-    <w:lsdException w:name="Medium List 1" w:semiHidden="0" w:uiPriority="65" w:unhideWhenUsed="0"/>
-    <w:lsdException w:name="Medium List 2" w:semiHidden="0" w:uiPriority="66" w:unhideWhenUsed="0"/>
-    <w:lsdException w:name="Medium Grid 1" w:semiHidden="0" w:uiPriority="67" w:unhideWhenUsed="0"/>
-    <w:lsdException w:name="Medium Grid 2" w:semiHidden="0" w:uiPriority="68" w:unhideWhenUsed="0"/>
-    <w:lsdException w:name="Medium Grid 3" w:semiHidden="0" w:uiPriority="69" w:unhideWhenUsed="0"/>
-    <w:lsdException w:name="Dark List" w:semiHidden="0" w:uiPriority="70" w:unhideWhenUsed="0"/>
-    <w:lsdException w:name="Colorful Shading" w:semiHidden="0" w:uiPriority="71" w:unhideWhenUsed="0"/>
-    <w:lsdException w:name="Colorful List" w:semiHidden="0" w:uiPriority="72" w:unhideWhenUsed="0"/>
-    <w:lsdException w:name="Colorful Grid" w:semiHidden="0" w:uiPriority="73" w:unhideWhenUsed="0"/>
-    <w:lsdException w:name="Light Shading Accent 1" w:semiHidden="0" w:uiPriority="60" w:unhideWhenUsed="0"/>
-    <w:lsdException w:name="Light List Accent 1" w:semiHidden="0" w:uiPriority="61" w:unhideWhenUsed="0"/>
-    <w:lsdException w:name="Light Grid Accent 1" w:semiHidden="0" w:uiPriority="62" w:unhideWhenUsed="0"/>
-    <w:lsdException w:name="Medium Shading 1 Accent 1" w:semiHidden="0" w:uiPriority="63" w:unhideWhenUsed="0"/>
-    <w:lsdException w:name="Medium Shading 2 Accent 1" w:semiHidden="0" w:uiPriority="64" w:unhideWhenUsed="0"/>
-    <w:lsdException w:name="Medium List 1 Accent 1" w:semiHidden="0" w:uiPriority="65" w:unhideWhenUsed="0"/>
-    <w:lsdException w:name="Revision" w:unhideWhenUsed="0"/>
-    <w:lsdException w:name="List Paragraph" w:semiHidden="0" w:uiPriority="34" w:unhideWhenUsed="0" w:qFormat="1"/>
-    <w:lsdException w:name="Quote" w:semiHidden="0" w:uiPriority="29" w:unhideWhenUsed="0" w:qFormat="1"/>
-    <w:lsdException w:name="Intense Quote" w:semiHidden="0" w:uiPriority="30" w:unhideWhenUsed="0" w:qFormat="1"/>
-    <w:lsdException w:name="Medium List 2 Accent 1" w:semiHidden="0" w:uiPriority="66" w:unhideWhenUsed="0"/>
-    <w:lsdException w:name="Medium Grid 1 Accent 1" w:semiHidden="0" w:uiPriority="67" w:unhideWhenUsed="0"/>
-    <w:lsdException w:name="Medium Grid 2 Accent 1" w:semiHidden="0" w:uiPriority="68" w:unhideWhenUsed="0"/>
-    <w:lsdException w:name="Medium Grid 3 Accent 1" w:semiHidden="0" w:uiPriority="69" w:unhideWhenUsed="0"/>
-    <w:lsdException w:name="Dark List Accent 1" w:semiHidden="0" w:uiPriority="70" w:unhideWhenUsed="0"/>
-    <w:lsdException w:name="Colorful Shading Accent 1" w:semiHidden="0" w:uiPriority="71" w:unhideWhenUsed="0"/>
-    <w:lsdException w:name="Colorful List Accent 1" w:semiHidden="0" w:uiPriority="72" w:unhideWhenUsed="0"/>
-    <w:lsdException w:name="Colorful Grid Accent 1" w:semiHidden="0" w:uiPriority="73" w:unhideWhenUsed="0"/>
-    <w:lsdException w:name="Light Shading Accent 2" w:semiHidden="0" w:uiPriority="60" w:unhideWhenUsed="0"/>
-    <w:lsdException w:name="Light List Accent 2" w:semiHidden="0" w:uiPriority="61" w:unhideWhenUsed="0"/>
-    <w:lsdException w:name="Light Grid Accent 2" w:semiHidden="0" w:uiPriority="62" w:unhideWhenUsed="0"/>
-    <w:lsdException w:name="Medium Shading 1 Accent 2" w:semiHidden="0" w:uiPriority="63" w:unhideWhenUsed="0"/>
-    <w:lsdException w:name="Medium Shading 2 Accent 2" w:semiHidden="0" w:uiPriority="64" w:unhideWhenUsed="0"/>
-    <w:lsdException w:name="Medium List 1 Accent 2" w:semiHidden="0" w:uiPriority="65" w:unhideWhenUsed="0"/>
-    <w:lsdException w:name="Medium List 2 Accent 2" w:semiHidden="0" w:uiPriority="66" w:unhideWhenUsed="0"/>
-    <w:lsdException w:name="Medium Grid 1 Accent 2" w:semiHidden="0" w:uiPriority="67" w:unhideWhenUsed="0"/>
-    <w:lsdException w:name="Medium Grid 2 Accent 2" w:semiHidden="0" w:uiPriority="68" w:unhideWhenUsed="0"/>
-    <w:lsdException w:name="Medium Grid 3 Accent 2" w:semiHidden="0" w:uiPriority="69" w:unhideWhenUsed="0"/>
-    <w:lsdException w:name="Dark List Accent 2" w:semiHidden="0" w:uiPriority="70" w:unhideWhenUsed="0"/>
-    <w:lsdException w:name="Colorful Shading Accent 2" w:semiHidden="0" w:uiPriority="71" w:unhideWhenUsed="0"/>
-    <w:lsdException w:name="Colorful List Accent 2" w:semiHidden="0" w:uiPriority="72" w:unhideWhenUsed="0"/>
-    <w:lsdException w:name="Colorful Grid Accent 2" w:semiHidden="0" w:uiPriority="73" w:unhideWhenUsed="0"/>
-    <w:lsdException w:name="Light Shading Accent 3" w:semiHidden="0" w:uiPriority="60" w:unhideWhenUsed="0"/>
-    <w:lsdException w:name="Light List Accent 3" w:semiHidden="0" w:uiPriority="61" w:unhideWhenUsed="0"/>
-    <w:lsdException w:name="Light Grid Accent 3" w:semiHidden="0" w:uiPriority="62" w:unhideWhenUsed="0"/>
-    <w:lsdException w:name="Medium Shading 1 Accent 3" w:semiHidden="0" w:uiPriority="63" w:unhideWhenUsed="0"/>
-    <w:lsdException w:name="Medium Shading 2 Accent 3" w:semiHidden="0" w:uiPriority="64" w:unhideWhenUsed="0"/>
-    <w:lsdException w:name="Medium List 1 Accent 3" w:semiHidden="0" w:uiPriority="65" w:unhideWhenUsed="0"/>
-    <w:lsdException w:name="Medium List 2 Accent 3" w:semiHidden="0" w:uiPriority="66" w:unhideWhenUsed="0"/>
-    <w:lsdException w:name="Medium Grid 1 Accent 3" w:semiHidden="0" w:uiPriority="67" w:unhideWhenUsed="0"/>
-    <w:lsdException w:name="Medium Grid 2 Accent 3" w:semiHidden="0" w:uiPriority="68" w:unhideWhenUsed="0"/>
-    <w:lsdException w:name="Medium Grid 3 Accent 3" w:semiHidden="0" w:uiPriority="69" w:unhideWhenUsed="0"/>
-    <w:lsdException w:name="Dark List Accent 3" w:semiHidden="0" w:uiPriority="70" w:unhideWhenUsed="0"/>
-    <w:lsdException w:name="Colorful Shading Accent 3" w:semiHidden="0" w:uiPriority="71" w:unhideWhenUsed="0"/>
-    <w:lsdException w:name="Colorful List Accent 3" w:semiHidden="0" w:uiPriority="72" w:unhideWhenUsed="0"/>
-    <w:lsdException w:name="Colorful Grid Accent 3" w:semiHidden="0" w:uiPriority="73" w:unhideWhenUsed="0"/>
-    <w:lsdException w:name="Light Shading Accent 4" w:semiHidden="0" w:uiPriority="60" w:unhideWhenUsed="0"/>
-    <w:lsdException w:name="Light List Accent 4" w:semiHidden="0" w:uiPriority="61" w:unhideWhenUsed="0"/>
-    <w:lsdException w:name="Light Grid Accent 4" w:semiHidden="0" w:uiPriority="62" w:unhideWhenUsed="0"/>
-    <w:lsdException w:name="Medium Shading 1 Accent 4" w:semiHidden="0" w:uiPriority="63" w:unhideWhenUsed="0"/>
-    <w:lsdException w:name="Medium Shading 2 Accent 4" w:semiHidden="0" w:uiPriority="64" w:unhideWhenUsed="0"/>
-    <w:lsdException w:name="Medium List 1 Accent 4" w:semiHidden="0" w:uiPriority="65" w:unhideWhenUsed="0"/>
-    <w:lsdException w:name="Medium List 2 Accent 4" w:semiHidden="0" w:uiPriority="66" w:unhideWhenUsed="0"/>
-    <w:lsdException w:name="Medium Grid 1 Accent 4" w:semiHidden="0" w:uiPriority="67" w:unhideWhenUsed="0"/>
-    <w:lsdException w:name="Medium Grid 2 Accent 4" w:semiHidden="0" w:uiPriority="68" w:unhideWhenUsed="0"/>
-    <w:lsdException w:name="Medium Grid 3 Accent 4" w:semiHidden="0" w:uiPriority="69" w:unhideWhenUsed="0"/>
-    <w:lsdException w:name="Dark List Accent 4" w:semiHidden="0" w:uiPriority="70" w:unhideWhenUsed="0"/>
-    <w:lsdException w:name="Colorful Shading Accent 4" w:semiHidden="0" w:uiPriority="71" w:unhideWhenUsed="0"/>
-    <w:lsdException w:name="Colorful List Accent 4" w:semiHidden="0" w:uiPriority="72" w:unhideWhenUsed="0"/>
-    <w:lsdException w:name="Colorful Grid Accent 4" w:semiHidden="0" w:uiPriority="73" w:unhideWhenUsed="0"/>
-    <w:lsdException w:name="Light Shading Accent 5" w:semiHidden="0" w:uiPriority="60" w:unhideWhenUsed="0"/>
-    <w:lsdException w:name="Light List Accent 5" w:semiHidden="0" w:uiPriority="61" w:unhideWhenUsed="0"/>
-    <w:lsdException w:name="Light Grid Accent 5" w:semiHidden="0" w:uiPriority="62" w:unhideWhenUsed="0"/>
-    <w:lsdException w:name="Medium Shading 1 Accent 5" w:semiHidden="0" w:uiPriority="63" w:unhideWhenUsed="0"/>
-    <w:lsdException w:name="Medium Shading 2 Accent 5" w:semiHidden="0" w:uiPriority="64" w:unhideWhenUsed="0"/>
-    <w:lsdException w:name="Medium List 1 Accent 5" w:semiHidden="0" w:uiPriority="65" w:unhideWhenUsed="0"/>
-    <w:lsdException w:name="Medium List 2 Accent 5" w:semiHidden="0" w:uiPriority="66" w:unhideWhenUsed="0"/>
-    <w:lsdException w:name="Medium Grid 1 Accent 5" w:semiHidden="0" w:uiPriority="67" w:unhideWhenUsed="0"/>
-    <w:lsdException w:name="Medium Grid 2 Accent 5" w:semiHidden="0" w:uiPriority="68" w:unhideWhenUsed="0"/>
-    <w:lsdException w:name="Medium Grid 3 Accent 5" w:semiHidden="0" w:uiPriority="69" w:unhideWhenUsed="0"/>
-    <w:lsdException w:name="Dark List Accent 5" w:semiHidden="0" w:uiPriority="70" w:unhideWhenUsed="0"/>
-    <w:lsdException w:name="Colorful Shading Accent 5" w:semiHidden="0" w:uiPriority="71" w:unhideWhenUsed="0"/>
-    <w:lsdException w:name="Colorful List Accent 5" w:semiHidden="0" w:uiPriority="72" w:unhideWhenUsed="0"/>
-    <w:lsdException w:name="Colorful Grid Accent 5" w:semiHidden="0" w:uiPriority="73" w:unhideWhenUsed="0"/>
-    <w:lsdException w:name="Light Shading Accent 6" w:semiHidden="0" w:uiPriority="60" w:unhideWhenUsed="0"/>
-    <w:lsdException w:name="Light List Accent 6" w:semiHidden="0" w:uiPriority="61" w:unhideWhenUsed="0"/>
-    <w:lsdException w:name="Light Grid Accent 6" w:semiHidden="0" w:uiPriority="62" w:unhideWhenUsed="0"/>
-    <w:lsdException w:name="Medium Shading 1 Accent 6" w:semiHidden="0" w:uiPriority="63" w:unhideWhenUsed="0"/>
-    <w:lsdException w:name="Medium Shading 2 Accent 6" w:semiHidden="0" w:uiPriority="64" w:unhideWhenUsed="0"/>
-    <w:lsdException w:name="Medium List 1 Accent 6" w:semiHidden="0" w:uiPriority="65" w:unhideWhenUsed="0"/>
-    <w:lsdException w:name="Medium List 2 Accent 6" w:semiHidden="0" w:uiPriority="66" w:unhideWhenUsed="0"/>
-    <w:lsdException w:name="Medium Grid 1 Accent 6" w:semiHidden="0" w:uiPriority="67" w:unhideWhenUsed="0"/>
-    <w:lsdException w:name="Medium Grid 2 Accent 6" w:semiHidden="0" w:uiPriority="68" w:unhideWhenUsed="0"/>
-    <w:lsdException w:name="Medium Grid 3 Accent 6" w:semiHidden="0" w:uiPriority="69" w:unhideWhenUsed="0"/>
-    <w:lsdException w:name="Dark List Accent 6" w:semiHidden="0" w:uiPriority="70" w:unhideWhenUsed="0"/>
-    <w:lsdException w:name="Colorful Shading Accent 6" w:semiHidden="0" w:uiPriority="71" w:unhideWhenUsed="0"/>
-    <w:lsdException w:name="Colorful List Accent 6" w:semiHidden="0" w:uiPriority="72" w:unhideWhenUsed="0"/>
-    <w:lsdException w:name="Colorful Grid Accent 6" w:semiHidden="0" w:uiPriority="73" w:unhideWhenUsed="0"/>
-    <w:lsdException w:name="Subtle Emphasis" w:semiHidden="0" w:uiPriority="19" w:unhideWhenUsed="0" w:qFormat="1"/>
-    <w:lsdException w:name="Intense Emphasis" w:semiHidden="0" w:uiPriority="21" w:unhideWhenUsed="0" w:qFormat="1"/>
-    <w:lsdException w:name="Subtle Reference" w:semiHidden="0" w:uiPriority="31" w:unhideWhenUsed="0" w:qFormat="1"/>
-    <w:lsdException w:name="Intense Reference" w:semiHidden="0" w:uiPriority="32" w:unhideWhenUsed="0" w:qFormat="1"/>
-    <w:lsdException w:name="Book Title" w:semiHidden="0" w:uiPriority="33" w:unhideWhenUsed="0" w:qFormat="1"/>
-    <w:lsdException w:name="Bibliography" w:uiPriority="37"/>
-    <w:lsdException w:name="TOC Heading" w:uiPriority="39" w:qFormat="1"/>
+  <w:latentStyles w:defLockedState="0" w:defUIPriority="99" w:defSemiHidden="0" w:defUnhideWhenUsed="0" w:defQFormat="0" w:count="371">
+    <w:lsdException w:name="Normal" w:uiPriority="0" w:qFormat="1"/>
+    <w:lsdException w:name="heading 1" w:uiPriority="9" w:qFormat="1"/>
+    <w:lsdException w:name="heading 2" w:semiHidden="1" w:uiPriority="9" w:unhideWhenUsed="1" w:qFormat="1"/>
+    <w:lsdException w:name="heading 3" w:semiHidden="1" w:uiPriority="9" w:unhideWhenUsed="1" w:qFormat="1"/>
+    <w:lsdException w:name="heading 4" w:semiHidden="1" w:uiPriority="9" w:unhideWhenUsed="1" w:qFormat="1"/>
+    <w:lsdException w:name="heading 5" w:semiHidden="1" w:uiPriority="9" w:unhideWhenUsed="1" w:qFormat="1"/>
+    <w:lsdException w:name="heading 6" w:semiHidden="1" w:uiPriority="9" w:unhideWhenUsed="1" w:qFormat="1"/>
+    <w:lsdException w:name="heading 7" w:semiHidden="1" w:uiPriority="9" w:unhideWhenUsed="1" w:qFormat="1"/>
+    <w:lsdException w:name="heading 8" w:semiHidden="1" w:uiPriority="9" w:unhideWhenUsed="1" w:qFormat="1"/>
+    <w:lsdException w:name="heading 9" w:semiHidden="1" w:uiPriority="9" w:unhideWhenUsed="1" w:qFormat="1"/>
+    <w:lsdException w:name="index 1" w:semiHidden="1" w:unhideWhenUsed="1"/>
+    <w:lsdException w:name="index 2" w:semiHidden="1" w:unhideWhenUsed="1"/>
+    <w:lsdException w:name="index 3" w:semiHidden="1" w:unhideWhenUsed="1"/>
+    <w:lsdException w:name="index 4" w:semiHidden="1" w:unhideWhenUsed="1"/>
+    <w:lsdException w:name="index 5" w:semiHidden="1" w:unhideWhenUsed="1"/>
+    <w:lsdException w:name="index 6" w:semiHidden="1" w:unhideWhenUsed="1"/>
+    <w:lsdException w:name="index 7" w:semiHidden="1" w:unhideWhenUsed="1"/>
+    <w:lsdException w:name="index 8" w:semiHidden="1" w:unhideWhenUsed="1"/>
+    <w:lsdException w:name="index 9" w:semiHidden="1" w:unhideWhenUsed="1"/>
+    <w:lsdException w:name="toc 1" w:semiHidden="1" w:uiPriority="39" w:unhideWhenUsed="1"/>
+    <w:lsdException w:name="toc 2" w:semiHidden="1" w:uiPriority="39" w:unhideWhenUsed="1"/>
+    <w:lsdException w:name="toc 3" w:semiHidden="1" w:uiPriority="39" w:unhideWhenUsed="1"/>
+    <w:lsdException w:name="toc 4" w:semiHidden="1" w:uiPriority="39" w:unhideWhenUsed="1"/>
+    <w:lsdException w:name="toc 5" w:semiHidden="1" w:uiPriority="39" w:unhideWhenUsed="1"/>
+    <w:lsdException w:name="toc 6" w:semiHidden="1" w:uiPriority="39" w:unhideWhenUsed="1"/>
+    <w:lsdException w:name="toc 7" w:semiHidden="1" w:uiPriority="39" w:unhideWhenUsed="1"/>
+    <w:lsdException w:name="toc 8" w:semiHidden="1" w:uiPriority="39" w:unhideWhenUsed="1"/>
+    <w:lsdException w:name="toc 9" w:semiHidden="1" w:uiPriority="39" w:unhideWhenUsed="1"/>
+    <w:lsdException w:name="Normal Indent" w:semiHidden="1" w:unhideWhenUsed="1"/>
+    <w:lsdException w:name="footnote text" w:semiHidden="1" w:unhideWhenUsed="1"/>
+    <w:lsdException w:name="annotation text" w:semiHidden="1" w:unhideWhenUsed="1"/>
+    <w:lsdException w:name="header" w:semiHidden="1" w:unhideWhenUsed="1"/>
+    <w:lsdException w:name="footer" w:semiHidden="1" w:unhideWhenUsed="1"/>
+    <w:lsdException w:name="index heading" w:semiHidden="1" w:unhideWhenUsed="1"/>
+    <w:lsdException w:name="caption" w:semiHidden="1" w:uiPriority="35" w:unhideWhenUsed="1" w:qFormat="1"/>
+    <w:lsdException w:name="table of figures" w:semiHidden="1" w:unhideWhenUsed="1"/>
+    <w:lsdException w:name="envelope address" w:semiHidden="1" w:unhideWhenUsed="1"/>
+    <w:lsdException w:name="envelope return" w:semiHidden="1" w:unhideWhenUsed="1"/>
+    <w:lsdException w:name="footnote reference" w:semiHidden="1" w:unhideWhenUsed="1"/>
+    <w:lsdException w:name="annotation reference" w:semiHidden="1" w:unhideWhenUsed="1"/>
+    <w:lsdException w:name="line number" w:semiHidden="1" w:unhideWhenUsed="1"/>
+    <w:lsdException w:name="page number" w:semiHidden="1" w:unhideWhenUsed="1"/>
+    <w:lsdException w:name="endnote reference" w:semiHidden="1" w:unhideWhenUsed="1"/>
+    <w:lsdException w:name="endnote text" w:semiHidden="1" w:unhideWhenUsed="1"/>
+    <w:lsdException w:name="table of authorities" w:semiHidden="1" w:unhideWhenUsed="1"/>
+    <w:lsdException w:name="macro" w:semiHidden="1" w:unhideWhenUsed="1"/>
+    <w:lsdException w:name="toa heading" w:semiHidden="1" w:unhideWhenUsed="1"/>
+    <w:lsdException w:name="List" w:semiHidden="1" w:unhideWhenUsed="1"/>
+    <w:lsdException w:name="List Bullet" w:semiHidden="1" w:unhideWhenUsed="1"/>
+    <w:lsdException w:name="List Number" w:semiHidden="1" w:unhideWhenUsed="1"/>
+    <w:lsdException w:name="List 2" w:semiHidden="1" w:unhideWhenUsed="1"/>
+    <w:lsdException w:name="List 3" w:semiHidden="1" w:unhideWhenUsed="1"/>
+    <w:lsdException w:name="List 4" w:semiHidden="1" w:unhideWhenUsed="1"/>
+    <w:lsdException w:name="List 5" w:semiHidden="1" w:unhideWhenUsed="1"/>
+    <w:lsdException w:name="List Bullet 2" w:semiHidden="1" w:unhideWhenUsed="1"/>
+    <w:lsdException w:name="List Bullet 3" w:semiHidden="1" w:unhideWhenUsed="1"/>
+    <w:lsdException w:name="List Bullet 4" w:semiHidden="1" w:unhideWhenUsed="1"/>
+    <w:lsdException w:name="List Bullet 5" w:semiHidden="1" w:unhideWhenUsed="1"/>
+    <w:lsdException w:name="List Number 2" w:semiHidden="1" w:unhideWhenUsed="1"/>
+    <w:lsdException w:name="List Number 3" w:semiHidden="1" w:unhideWhenUsed="1"/>
+    <w:lsdException w:name="List Number 4" w:semiHidden="1" w:unhideWhenUsed="1"/>
+    <w:lsdException w:name="List Number 5" w:semiHidden="1" w:unhideWhenUsed="1"/>
+    <w:lsdException w:name="Title" w:uiPriority="10" w:qFormat="1"/>
+    <w:lsdException w:name="Closing" w:semiHidden="1" w:unhideWhenUsed="1"/>
+    <w:lsdException w:name="Signature" w:semiHidden="1" w:unhideWhenUsed="1"/>
+    <w:lsdException w:name="Default Paragraph Font" w:semiHidden="1" w:uiPriority="1" w:unhideWhenUsed="1"/>
+    <w:lsdException w:name="Body Text" w:semiHidden="1" w:unhideWhenUsed="1"/>
+    <w:lsdException w:name="Body Text Indent" w:semiHidden="1" w:unhideWhenUsed="1"/>
+    <w:lsdException w:name="List Continue" w:semiHidden="1" w:unhideWhenUsed="1"/>
+    <w:lsdException w:name="List Continue 2" w:semiHidden="1" w:unhideWhenUsed="1"/>
+    <w:lsdException w:name="List Continue 3" w:semiHidden="1" w:unhideWhenUsed="1"/>
+    <w:lsdException w:name="List Continue 4" w:semiHidden="1" w:unhideWhenUsed="1"/>
+    <w:lsdException w:name="List Continue 5" w:semiHidden="1" w:unhideWhenUsed="1"/>
+    <w:lsdException w:name="Message Header" w:semiHidden="1" w:unhideWhenUsed="1"/>
+    <w:lsdException w:name="Subtitle" w:uiPriority="11" w:qFormat="1"/>
+    <w:lsdException w:name="Salutation" w:semiHidden="1" w:unhideWhenUsed="1"/>
+    <w:lsdException w:name="Date" w:semiHidden="1" w:unhideWhenUsed="1"/>
+    <w:lsdException w:name="Body Text First Indent" w:semiHidden="1" w:unhideWhenUsed="1"/>
+    <w:lsdException w:name="Body Text First Indent 2" w:semiHidden="1" w:unhideWhenUsed="1"/>
+    <w:lsdException w:name="Note Heading" w:semiHidden="1" w:unhideWhenUsed="1"/>
+    <w:lsdException w:name="Body Text 2" w:semiHidden="1" w:unhideWhenUsed="1"/>
+    <w:lsdException w:name="Body Text 3" w:semiHidden="1" w:unhideWhenUsed="1"/>
+    <w:lsdException w:name="Body Text Indent 2" w:semiHidden="1" w:unhideWhenUsed="1"/>
+    <w:lsdException w:name="Body Text Indent 3" w:semiHidden="1" w:unhideWhenUsed="1"/>
+    <w:lsdException w:name="Block Text" w:semiHidden="1" w:unhideWhenUsed="1"/>
+    <w:lsdException w:name="Hyperlink" w:semiHidden="1" w:unhideWhenUsed="1"/>
+    <w:lsdException w:name="FollowedHyperlink" w:semiHidden="1" w:unhideWhenUsed="1"/>
+    <w:lsdException w:name="Strong" w:uiPriority="22" w:qFormat="1"/>
+    <w:lsdException w:name="Emphasis" w:uiPriority="20" w:qFormat="1"/>
+    <w:lsdException w:name="Document Map" w:semiHidden="1" w:unhideWhenUsed="1"/>
+    <w:lsdException w:name="Plain Text" w:semiHidden="1" w:unhideWhenUsed="1"/>
+    <w:lsdException w:name="E-mail Signature" w:semiHidden="1" w:unhideWhenUsed="1"/>
+    <w:lsdException w:name="HTML Top of Form" w:semiHidden="1" w:unhideWhenUsed="1"/>
+    <w:lsdException w:name="HTML Bottom of Form" w:semiHidden="1" w:unhideWhenUsed="1"/>
+    <w:lsdException w:name="Normal (Web)" w:semiHidden="1" w:unhideWhenUsed="1"/>
+    <w:lsdException w:name="HTML Acronym" w:semiHidden="1" w:unhideWhenUsed="1"/>
+    <w:lsdException w:name="HTML Address" w:semiHidden="1" w:unhideWhenUsed="1"/>
+    <w:lsdException w:name="HTML Cite" w:semiHidden="1" w:unhideWhenUsed="1"/>
+    <w:lsdException w:name="HTML Code" w:semiHidden="1" w:unhideWhenUsed="1"/>
+    <w:lsdException w:name="HTML Definition" w:semiHidden="1" w:unhideWhenUsed="1"/>
+    <w:lsdException w:name="HTML Keyboard" w:semiHidden="1" w:unhideWhenUsed="1"/>
+    <w:lsdException w:name="HTML Preformatted" w:semiHidden="1" w:unhideWhenUsed="1"/>
+    <w:lsdException w:name="HTML Sample" w:semiHidden="1" w:unhideWhenUsed="1"/>
+    <w:lsdException w:name="HTML Typewriter" w:semiHidden="1" w:unhideWhenUsed="1"/>
+    <w:lsdException w:name="HTML Variable" w:semiHidden="1" w:unhideWhenUsed="1"/>
+    <w:lsdException w:name="Normal Table" w:semiHidden="1" w:unhideWhenUsed="1"/>
+    <w:lsdException w:name="annotation subject" w:semiHidden="1" w:unhideWhenUsed="1"/>
+    <w:lsdException w:name="No List" w:semiHidden="1" w:unhideWhenUsed="1"/>
+    <w:lsdException w:name="Outline List 1" w:semiHidden="1" w:unhideWhenUsed="1"/>
+    <w:lsdException w:name="Outline List 2" w:semiHidden="1" w:unhideWhenUsed="1"/>
+    <w:lsdException w:name="Outline List 3" w:semiHidden="1" w:unhideWhenUsed="1"/>
+    <w:lsdException w:name="Table Simple 1" w:semiHidden="1" w:unhideWhenUsed="1"/>
+    <w:lsdException w:name="Table Simple 2" w:semiHidden="1" w:unhideWhenUsed="1"/>
+    <w:lsdException w:name="Table Simple 3" w:semiHidden="1" w:unhideWhenUsed="1"/>
+    <w:lsdException w:name="Table Classic 1" w:semiHidden="1" w:unhideWhenUsed="1"/>
+    <w:lsdException w:name="Table Classic 2" w:semiHidden="1" w:unhideWhenUsed="1"/>
+    <w:lsdException w:name="Table Classic 3" w:semiHidden="1" w:unhideWhenUsed="1"/>
+    <w:lsdException w:name="Table Classic 4" w:semiHidden="1" w:unhideWhenUsed="1"/>
+    <w:lsdException w:name="Table Colorful 1" w:semiHidden="1" w:unhideWhenUsed="1"/>
+    <w:lsdException w:name="Table Colorful 2" w:semiHidden="1" w:unhideWhenUsed="1"/>
+    <w:lsdException w:name="Table Colorful 3" w:semiHidden="1" w:unhideWhenUsed="1"/>
+    <w:lsdException w:name="Table Columns 1" w:semiHidden="1" w:unhideWhenUsed="1"/>
+    <w:lsdException w:name="Table Columns 2" w:semiHidden="1" w:unhideWhenUsed="1"/>
+    <w:lsdException w:name="Table Columns 3" w:semiHidden="1" w:unhideWhenUsed="1"/>
+    <w:lsdException w:name="Table Columns 4" w:semiHidden="1" w:unhideWhenUsed="1"/>
+    <w:lsdException w:name="Table Columns 5" w:semiHidden="1" w:unhideWhenUsed="1"/>
+    <w:lsdException w:name="Table Grid 1" w:semiHidden="1" w:unhideWhenUsed="1"/>
+    <w:lsdException w:name="Table Grid 2" w:semiHidden="1" w:unhideWhenUsed="1"/>
+    <w:lsdException w:name="Table Grid 3" w:semiHidden="1" w:unhideWhenUsed="1"/>
+    <w:lsdException w:name="Table Grid 4" w:semiHidden="1" w:unhideWhenUsed="1"/>
+    <w:lsdException w:name="Table Grid 5" w:semiHidden="1" w:unhideWhenUsed="1"/>
+    <w:lsdException w:name="Table Grid 6" w:semiHidden="1" w:unhideWhenUsed="1"/>
+    <w:lsdException w:name="Table Grid 7" w:semiHidden="1" w:unhideWhenUsed="1"/>
+    <w:lsdException w:name="Table Grid 8" w:semiHidden="1" w:unhideWhenUsed="1"/>
+    <w:lsdException w:name="Table List 1" w:semiHidden="1" w:unhideWhenUsed="1"/>
+    <w:lsdException w:name="Table List 2" w:semiHidden="1" w:unhideWhenUsed="1"/>
+    <w:lsdException w:name="Table List 3" w:semiHidden="1" w:unhideWhenUsed="1"/>
+    <w:lsdException w:name="Table List 4" w:semiHidden="1" w:unhideWhenUsed="1"/>
+    <w:lsdException w:name="Table List 5" w:semiHidden="1" w:unhideWhenUsed="1"/>
+    <w:lsdException w:name="Table List 6" w:semiHidden="1" w:unhideWhenUsed="1"/>
+    <w:lsdException w:name="Table List 7" w:semiHidden="1" w:unhideWhenUsed="1"/>
+    <w:lsdException w:name="Table List 8" w:semiHidden="1" w:unhideWhenUsed="1"/>
+    <w:lsdException w:name="Table 3D effects 1" w:semiHidden="1" w:unhideWhenUsed="1"/>
+    <w:lsdException w:name="Table 3D effects 2" w:semiHidden="1" w:unhideWhenUsed="1"/>
+    <w:lsdException w:name="Table 3D effects 3" w:semiHidden="1" w:unhideWhenUsed="1"/>
+    <w:lsdException w:name="Table Contemporary" w:semiHidden="1" w:unhideWhenUsed="1"/>
+    <w:lsdException w:name="Table Elegant" w:semiHidden="1" w:unhideWhenUsed="1"/>
+    <w:lsdException w:name="Table Professional" w:semiHidden="1" w:unhideWhenUsed="1"/>
+    <w:lsdException w:name="Table Subtle 1" w:semiHidden="1" w:unhideWhenUsed="1"/>
+    <w:lsdException w:name="Table Subtle 2" w:semiHidden="1" w:unhideWhenUsed="1"/>
+    <w:lsdException w:name="Table Web 1" w:semiHidden="1" w:unhideWhenUsed="1"/>
+    <w:lsdException w:name="Table Web 2" w:semiHidden="1" w:unhideWhenUsed="1"/>
+    <w:lsdException w:name="Table Web 3" w:semiHidden="1" w:unhideWhenUsed="1"/>
+    <w:lsdException w:name="Balloon Text" w:semiHidden="1" w:unhideWhenUsed="1"/>
+    <w:lsdException w:name="Table Grid" w:uiPriority="39"/>
+    <w:lsdException w:name="Table Theme" w:semiHidden="1" w:unhideWhenUsed="1"/>
+    <w:lsdException w:name="Placeholder Text" w:semiHidden="1"/>
+    <w:lsdException w:name="No Spacing" w:uiPriority="1" w:qFormat="1"/>
+    <w:lsdException w:name="Light Shading" w:uiPriority="60"/>
+    <w:lsdException w:name="Light List" w:uiPriority="61"/>
+    <w:lsdException w:name="Light Grid" w:uiPriority="62"/>
+    <w:lsdException w:name="Medium Shading 1" w:uiPriority="63"/>
+    <w:lsdException w:name="Medium Shading 2" w:uiPriority="64"/>
+    <w:lsdException w:name="Medium List 1" w:uiPriority="65"/>
+    <w:lsdException w:name="Medium List 2" w:uiPriority="66"/>
+    <w:lsdException w:name="Medium Grid 1" w:uiPriority="67"/>
+    <w:lsdException w:name="Medium Grid 2" w:uiPriority="68"/>
+    <w:lsdException w:name="Medium Grid 3" w:uiPriority="69"/>
+    <w:lsdException w:name="Dark List" w:uiPriority="70"/>
+    <w:lsdException w:name="Colorful Shading" w:uiPriority="71"/>
+    <w:lsdException w:name="Colorful List" w:uiPriority="72"/>
+    <w:lsdException w:name="Colorful Grid" w:uiPriority="73"/>
+    <w:lsdException w:name="Light Shading Accent 1" w:uiPriority="60"/>
+    <w:lsdException w:name="Light List Accent 1" w:uiPriority="61"/>
+    <w:lsdException w:name="Light Grid Accent 1" w:uiPriority="62"/>
+    <w:lsdException w:name="Medium Shading 1 Accent 1" w:uiPriority="63"/>
+    <w:lsdException w:name="Medium Shading 2 Accent 1" w:uiPriority="64"/>
+    <w:lsdException w:name="Medium List 1 Accent 1" w:uiPriority="65"/>
+    <w:lsdException w:name="Revision" w:semiHidden="1"/>
+    <w:lsdException w:name="List Paragraph" w:uiPriority="34" w:qFormat="1"/>
+    <w:lsdException w:name="Quote" w:uiPriority="29" w:qFormat="1"/>
+    <w:lsdException w:name="Intense Quote" w:uiPriority="30" w:qFormat="1"/>
+    <w:lsdException w:name="Medium List 2 Accent 1" w:uiPriority="66"/>
+    <w:lsdException w:name="Medium Grid 1 Accent 1" w:uiPriority="67"/>
+    <w:lsdException w:name="Medium Grid 2 Accent 1" w:uiPriority="68"/>
+    <w:lsdException w:name="Medium Grid 3 Accent 1" w:uiPriority="69"/>
+    <w:lsdException w:name="Dark List Accent 1" w:uiPriority="70"/>
+    <w:lsdException w:name="Colorful Shading Accent 1" w:uiPriority="71"/>
+    <w:lsdException w:name="Colorful List Accent 1" w:uiPriority="72"/>
+    <w:lsdException w:name="Colorful Grid Accent 1" w:uiPriority="73"/>
+    <w:lsdException w:name="Light Shading Accent 2" w:uiPriority="60"/>
+    <w:lsdException w:name="Light List Accent 2" w:uiPriority="61"/>
+    <w:lsdException w:name="Light Grid Accent 2" w:uiPriority="62"/>
+    <w:lsdException w:name="Medium Shading 1 Accent 2" w:uiPriority="63"/>
+    <w:lsdException w:name="Medium Shading 2 Accent 2" w:uiPriority="64"/>
+    <w:lsdException w:name="Medium List 1 Accent 2" w:uiPriority="65"/>
+    <w:lsdException w:name="Medium List 2 Accent 2" w:uiPriority="66"/>
+    <w:lsdException w:name="Medium Grid 1 Accent 2" w:uiPriority="67"/>
+    <w:lsdException w:name="Medium Grid 2 Accent 2" w:uiPriority="68"/>
+    <w:lsdException w:name="Medium Grid 3 Accent 2" w:uiPriority="69"/>
+    <w:lsdException w:name="Dark List Accent 2" w:uiPriority="70"/>
+    <w:lsdException w:name="Colorful Shading Accent 2" w:uiPriority="71"/>
+    <w:lsdException w:name="Colorful List Accent 2" w:uiPriority="72"/>
+    <w:lsdException w:name="Colorful Grid Accent 2" w:uiPriority="73"/>
+    <w:lsdException w:name="Light Shading Accent 3" w:uiPriority="60"/>
+    <w:lsdException w:name="Light List Accent 3" w:uiPriority="61"/>
+    <w:lsdException w:name="Light Grid Accent 3" w:uiPriority="62"/>
+    <w:lsdException w:name="Medium Shading 1 Accent 3" w:uiPriority="63"/>
+    <w:lsdException w:name="Medium Shading 2 Accent 3" w:uiPriority="64"/>
+    <w:lsdException w:name="Medium List 1 Accent 3" w:uiPriority="65"/>
+    <w:lsdException w:name="Medium List 2 Accent 3" w:uiPriority="66"/>
+    <w:lsdException w:name="Medium Grid 1 Accent 3" w:uiPriority="67"/>
+    <w:lsdException w:name="Medium Grid 2 Accent 3" w:uiPriority="68"/>
+    <w:lsdException w:name="Medium Grid 3 Accent 3" w:uiPriority="69"/>
+    <w:lsdException w:name="Dark List Accent 3" w:uiPriority="70"/>
+    <w:lsdException w:name="Colorful Shading Accent 3" w:uiPriority="71"/>
+    <w:lsdException w:name="Colorful List Accent 3" w:uiPriority="72"/>
+    <w:lsdException w:name="Colorful Grid Accent 3" w:uiPriority="73"/>
+    <w:lsdException w:name="Light Shading Accent 4" w:uiPriority="60"/>
+    <w:lsdException w:name="Light List Accent 4" w:uiPriority="61"/>
+    <w:lsdException w:name="Light Grid Accent 4" w:uiPriority="62"/>
+    <w:lsdException w:name="Medium Shading 1 Accent 4" w:uiPriority="63"/>
+    <w:lsdException w:name="Medium Shading 2 Accent 4" w:uiPriority="64"/>
+    <w:lsdException w:name="Medium List 1 Accent 4" w:uiPriority="65"/>
+    <w:lsdException w:name="Medium List 2 Accent 4" w:uiPriority="66"/>
+    <w:lsdException w:name="Medium Grid 1 Accent 4" w:uiPriority="67"/>
+    <w:lsdException w:name="Medium Grid 2 Accent 4" w:uiPriority="68"/>
+    <w:lsdException w:name="Medium Grid 3 Accent 4" w:uiPriority="69"/>
+    <w:lsdException w:name="Dark List Accent 4" w:uiPriority="70"/>
+    <w:lsdException w:name="Colorful Shading Accent 4" w:uiPriority="71"/>
+    <w:lsdException w:name="Colorful List Accent 4" w:uiPriority="72"/>
+    <w:lsdException w:name="Colorful Grid Accent 4" w:uiPriority="73"/>
+    <w:lsdException w:name="Light Shading Accent 5" w:uiPriority="60"/>
+    <w:lsdException w:name="Light List Accent 5" w:uiPriority="61"/>
+    <w:lsdException w:name="Light Grid Accent 5" w:uiPriority="62"/>
+    <w:lsdException w:name="Medium Shading 1 Accent 5" w:uiPriority="63"/>
+    <w:lsdException w:name="Medium Shading 2 Accent 5" w:uiPriority="64"/>
+    <w:lsdException w:name="Medium List 1 Accent 5" w:uiPriority="65"/>
+    <w:lsdException w:name="Medium List 2 Accent 5" w:uiPriority="66"/>
+    <w:lsdException w:name="Medium Grid 1 Accent 5" w:uiPriority="67"/>
+    <w:lsdException w:name="Medium Grid 2 Accent 5" w:uiPriority="68"/>
+    <w:lsdException w:name="Medium Grid 3 Accent 5" w:uiPriority="69"/>
+    <w:lsdException w:name="Dark List Accent 5" w:uiPriority="70"/>
+    <w:lsdException w:name="Colorful Shading Accent 5" w:uiPriority="71"/>
+    <w:lsdException w:name="Colorful List Accent 5" w:uiPriority="72"/>
+    <w:lsdException w:name="Colorful Grid Accent 5" w:uiPriority="73"/>
+    <w:lsdException w:name="Light Shading Accent 6" w:uiPriority="60"/>
+    <w:lsdException w:name="Light List Accent 6" w:uiPriority="61"/>
+    <w:lsdException w:name="Light Grid Accent 6" w:uiPriority="62"/>
+    <w:lsdException w:name="Medium Shading 1 Accent 6" w:uiPriority="63"/>
+    <w:lsdException w:name="Medium Shading 2 Accent 6" w:uiPriority="64"/>
+    <w:lsdException w:name="Medium List 1 Accent 6" w:uiPriority="65"/>
+    <w:lsdException w:name="Medium List 2 Accent 6" w:uiPriority="66"/>
+    <w:lsdException w:name="Medium Grid 1 Accent 6" w:uiPriority="67"/>
+    <w:lsdException w:name="Medium Grid 2 Accent 6" w:uiPriority="68"/>
+    <w:lsdException w:name="Medium Grid 3 Accent 6" w:uiPriority="69"/>
+    <w:lsdException w:name="Dark List Accent 6" w:uiPriority="70"/>
+    <w:lsdException w:name="Colorful Shading Accent 6" w:uiPriority="71"/>
+    <w:lsdException w:name="Colorful List Accent 6" w:uiPriority="72"/>
+    <w:lsdException w:name="Colorful Grid Accent 6" w:uiPriority="73"/>
+    <w:lsdException w:name="Subtle Emphasis" w:uiPriority="19" w:qFormat="1"/>
+    <w:lsdException w:name="Intense Emphasis" w:uiPriority="21" w:qFormat="1"/>
+    <w:lsdException w:name="Subtle Reference" w:uiPriority="31" w:qFormat="1"/>
+    <w:lsdException w:name="Intense Reference" w:uiPriority="32" w:qFormat="1"/>
+    <w:lsdException w:name="Book Title" w:uiPriority="33" w:qFormat="1"/>
+    <w:lsdException w:name="Bibliography" w:semiHidden="1" w:uiPriority="37" w:unhideWhenUsed="1"/>
+    <w:lsdException w:name="TOC Heading" w:semiHidden="1" w:uiPriority="39" w:unhideWhenUsed="1" w:qFormat="1"/>
+    <w:lsdException w:name="Plain Table 1" w:uiPriority="41"/>
+    <w:lsdException w:name="Plain Table 2" w:uiPriority="42"/>
+    <w:lsdException w:name="Plain Table 3" w:uiPriority="43"/>
+    <w:lsdException w:name="Plain Table 4" w:uiPriority="44"/>
+    <w:lsdException w:name="Plain Table 5" w:uiPriority="45"/>
+    <w:lsdException w:name="Grid Table Light" w:uiPriority="40"/>
+    <w:lsdException w:name="Grid Table 1 Light" w:uiPriority="46"/>
+    <w:lsdException w:name="Grid Table 2" w:uiPriority="47"/>
+    <w:lsdException w:name="Grid Table 3" w:uiPriority="48"/>
+    <w:lsdException w:name="Grid Table 4" w:uiPriority="49"/>
+    <w:lsdException w:name="Grid Table 5 Dark" w:uiPriority="50"/>
+    <w:lsdException w:name="Grid Table 6 Colorful" w:uiPriority="51"/>
+    <w:lsdException w:name="Grid Table 7 Colorful" w:uiPriority="52"/>
+    <w:lsdException w:name="Grid Table 1 Light Accent 1" w:uiPriority="46"/>
+    <w:lsdException w:name="Grid Table 2 Accent 1" w:uiPriority="47"/>
+    <w:lsdException w:name="Grid Table 3 Accent 1" w:uiPriority="48"/>
+    <w:lsdException w:name="Grid Table 4 Accent 1" w:uiPriority="49"/>
+    <w:lsdException w:name="Grid Table 5 Dark Accent 1" w:uiPriority="50"/>
+    <w:lsdException w:name="Grid Table 6 Colorful Accent 1" w:uiPriority="51"/>
+    <w:lsdException w:name="Grid Table 7 Colorful Accent 1" w:uiPriority="52"/>
+    <w:lsdException w:name="Grid Table 1 Light Accent 2" w:uiPriority="46"/>
+    <w:lsdException w:name="Grid Table 2 Accent 2" w:uiPriority="47"/>
+    <w:lsdException w:name="Grid Table 3 Accent 2" w:uiPriority="48"/>
+    <w:lsdException w:name="Grid Table 4 Accent 2" w:uiPriority="49"/>
+    <w:lsdException w:name="Grid Table 5 Dark Accent 2" w:uiPriority="50"/>
+    <w:lsdException w:name="Grid Table 6 Colorful Accent 2" w:uiPriority="51"/>
+    <w:lsdException w:name="Grid Table 7 Colorful Accent 2" w:uiPriority="52"/>
+    <w:lsdException w:name="Grid Table 1 Light Accent 3" w:uiPriority="46"/>
+    <w:lsdException w:name="Grid Table 2 Accent 3" w:uiPriority="47"/>
+    <w:lsdException w:name="Grid Table 3 Accent 3" w:uiPriority="48"/>
+    <w:lsdException w:name="Grid Table 4 Accent 3" w:uiPriority="49"/>
+    <w:lsdException w:name="Grid Table 5 Dark Accent 3" w:uiPriority="50"/>
+    <w:lsdException w:name="Grid Table 6 Colorful Accent 3" w:uiPriority="51"/>
+    <w:lsdException w:name="Grid Table 7 Colorful Accent 3" w:uiPriority="52"/>
+    <w:lsdException w:name="Grid Table 1 Light Accent 4" w:uiPriority="46"/>
+    <w:lsdException w:name="Grid Table 2 Accent 4" w:uiPriority="47"/>
+    <w:lsdException w:name="Grid Table 3 Accent 4" w:uiPriority="48"/>
+    <w:lsdException w:name="Grid Table 4 Accent 4" w:uiPriority="49"/>
+    <w:lsdException w:name="Grid Table 5 Dark Accent 4" w:uiPriority="50"/>
+    <w:lsdException w:name="Grid Table 6 Colorful Accent 4" w:uiPriority="51"/>
+    <w:lsdException w:name="Grid Table 7 Colorful Accent 4" w:uiPriority="52"/>
+    <w:lsdException w:name="Grid Table 1 Light Accent 5" w:uiPriority="46"/>
+    <w:lsdException w:name="Grid Table 2 Accent 5" w:uiPriority="47"/>
+    <w:lsdException w:name="Grid Table 3 Accent 5" w:uiPriority="48"/>
+    <w:lsdException w:name="Grid Table 4 Accent 5" w:uiPriority="49"/>
+    <w:lsdException w:name="Grid Table 5 Dark Accent 5" w:uiPriority="50"/>
+    <w:lsdException w:name="Grid Table 6 Colorful Accent 5" w:uiPriority="51"/>
+    <w:lsdException w:name="Grid Table 7 Colorful Accent 5" w:uiPriority="52"/>
+    <w:lsdException w:name="Grid Table 1 Light Accent 6" w:uiPriority="46"/>
+    <w:lsdException w:name="Grid Table 2 Accent 6" w:uiPriority="47"/>
+    <w:lsdException w:name="Grid Table 3 Accent 6" w:uiPriority="48"/>
+    <w:lsdException w:name="Grid Table 4 Accent 6" w:uiPriority="49"/>
+    <w:lsdException w:name="Grid Table 5 Dark Accent 6" w:uiPriority="50"/>
+    <w:lsdException w:name="Grid Table 6 Colorful Accent 6" w:uiPriority="51"/>
+    <w:lsdException w:name="Grid Table 7 Colorful Accent 6" w:uiPriority="52"/>
+    <w:lsdException w:name="List Table 1 Light" w:uiPriority="46"/>
+    <w:lsdException w:name="List Table 2" w:uiPriority="47"/>
+    <w:lsdException w:name="List Table 3" w:uiPriority="48"/>
+    <w:lsdException w:name="List Table 4" w:uiPriority="49"/>
+    <w:lsdException w:name="List Table 5 Dark" w:uiPriority="50"/>
+    <w:lsdException w:name="List Table 6 Colorful" w:uiPriority="51"/>
+    <w:lsdException w:name="List Table 7 Colorful" w:uiPriority="52"/>
+    <w:lsdException w:name="List Table 1 Light Accent 1" w:uiPriority="46"/>
+    <w:lsdException w:name="List Table 2 Accent 1" w:uiPriority="47"/>
+    <w:lsdException w:name="List Table 3 Accent 1" w:uiPriority="48"/>
+    <w:lsdException w:name="List Table 4 Accent 1" w:uiPriority="49"/>
+    <w:lsdException w:name="List Table 5 Dark Accent 1" w:uiPriority="50"/>
+    <w:lsdException w:name="List Table 6 Colorful Accent 1" w:uiPriority="51"/>
+    <w:lsdException w:name="List Table 7 Colorful Accent 1" w:uiPriority="52"/>
+    <w:lsdException w:name="List Table 1 Light Accent 2" w:uiPriority="46"/>
+    <w:lsdException w:name="List Table 2 Accent 2" w:uiPriority="47"/>
+    <w:lsdException w:name="List Table 3 Accent 2" w:uiPriority="48"/>
+    <w:lsdException w:name="List Table 4 Accent 2" w:uiPriority="49"/>
+    <w:lsdException w:name="List Table 5 Dark Accent 2" w:uiPriority="50"/>
+    <w:lsdException w:name="List Table 6 Colorful Accent 2" w:uiPriority="51"/>
+    <w:lsdException w:name="List Table 7 Colorful Accent 2" w:uiPriority="52"/>
+    <w:lsdException w:name="List Table 1 Light Accent 3" w:uiPriority="46"/>
+    <w:lsdException w:name="List Table 2 Accent 3" w:uiPriority="47"/>
+    <w:lsdException w:name="List Table 3 Accent 3" w:uiPriority="48"/>
+    <w:lsdException w:name="List Table 4 Accent 3" w:uiPriority="49"/>
+    <w:lsdException w:name="List Table 5 Dark Accent 3" w:uiPriority="50"/>
+    <w:lsdException w:name="List Table 6 Colorful Accent 3" w:uiPriority="51"/>
+    <w:lsdException w:name="List Table 7 Colorful Accent 3" w:uiPriority="52"/>
+    <w:lsdException w:name="List Table 1 Light Accent 4" w:uiPriority="46"/>
+    <w:lsdException w:name="List Table 2 Accent 4" w:uiPriority="47"/>
+    <w:lsdException w:name="List Table 3 Accent 4" w:uiPriority="48"/>
+    <w:lsdException w:name="List Table 4 Accent 4" w:uiPriority="49"/>
+    <w:lsdException w:name="List Table 5 Dark Accent 4" w:uiPriority="50"/>
+    <w:lsdException w:name="List Table 6 Colorful Accent 4" w:uiPriority="51"/>
+    <w:lsdException w:name="List Table 7 Colorful Accent 4" w:uiPriority="52"/>
+    <w:lsdException w:name="List Table 1 Light Accent 5" w:uiPriority="46"/>
+    <w:lsdException w:name="List Table 2 Accent 5" w:uiPriority="47"/>
+    <w:lsdException w:name="List Table 3 Accent 5" w:uiPriority="48"/>
+    <w:lsdException w:name="List Table 4 Accent 5" w:uiPriority="49"/>
+    <w:lsdException w:name="List Table 5 Dark Accent 5" w:uiPriority="50"/>
+    <w:lsdException w:name="List Table 6 Colorful Accent 5" w:uiPriority="51"/>
+    <w:lsdException w:name="List Table 7 Colorful Accent 5" w:uiPriority="52"/>
+    <w:lsdException w:name="List Table 1 Light Accent 6" w:uiPriority="46"/>
+    <w:lsdException w:name="List Table 2 Accent 6" w:uiPriority="47"/>
+    <w:lsdException w:name="List Table 3 Accent 6" w:uiPriority="48"/>
+    <w:lsdException w:name="List Table 4 Accent 6" w:uiPriority="49"/>
+    <w:lsdException w:name="List Table 5 Dark Accent 6" w:uiPriority="50"/>
+    <w:lsdException w:name="List Table 6 Colorful Accent 6" w:uiPriority="51"/>
+    <w:lsdException w:name="List Table 7 Colorful Accent 6" w:uiPriority="52"/>
   </w:latentStyles>
   <w:style w:type="paragraph" w:default="1" w:styleId="a">
     <w:name w:val="Normal"/>
@@ -1748,242 +2016,64 @@
       <w:szCs w:val="18"/>
     </w:rPr>
   </w:style>
-</w:styles>
-</file>
-
-<file path=word/stylesWithEffects.xml><?xml version="1.0" encoding="utf-8"?>
-<w:styles xmlns:wpc="http://schemas.microsoft.com/office/word/2010/wordprocessingCanvas" xmlns:mc="http://schemas.openxmlformats.org/markup-compatibility/2006" xmlns:o="urn:schemas-microsoft-com:office:office" xmlns:r="http://schemas.openxmlformats.org/officeDocument/2006/relationships" xmlns:m="http://schemas.openxmlformats.org/officeDocument/2006/math" xmlns:v="urn:schemas-microsoft-com:vml" xmlns:wp14="http://schemas.microsoft.com/office/word/2010/wordprocessingDrawing" xmlns:wp="http://schemas.openxmlformats.org/drawingml/2006/wordprocessingDrawing" xmlns:w10="urn:schemas-microsoft-com:office:word" xmlns:w="http://schemas.openxmlformats.org/wordprocessingml/2006/main" xmlns:w14="http://schemas.microsoft.com/office/word/2010/wordml" xmlns:wpg="http://schemas.microsoft.com/office/word/2010/wordprocessingGroup" xmlns:wpi="http://schemas.microsoft.com/office/word/2010/wordprocessingInk" xmlns:wne="http://schemas.microsoft.com/office/word/2006/wordml" xmlns:wps="http://schemas.microsoft.com/office/word/2010/wordprocessingShape" mc:Ignorable="w14 wp14">
-  <w:docDefaults>
-    <w:rPrDefault>
-      <w:rPr>
-        <w:rFonts w:asciiTheme="minorHAnsi" w:eastAsiaTheme="minorEastAsia" w:hAnsiTheme="minorHAnsi" w:cstheme="minorBidi"/>
-        <w:kern w:val="2"/>
-        <w:sz w:val="24"/>
-        <w:szCs w:val="22"/>
-        <w:lang w:val="en-US" w:eastAsia="zh-TW" w:bidi="ar-SA"/>
-      </w:rPr>
-    </w:rPrDefault>
-    <w:pPrDefault/>
-  </w:docDefaults>
-  <w:latentStyles w:defLockedState="0" w:defUIPriority="99" w:defSemiHidden="1" w:defUnhideWhenUsed="1" w:defQFormat="0" w:count="267">
-    <w:lsdException w:name="Normal" w:semiHidden="0" w:uiPriority="0" w:unhideWhenUsed="0" w:qFormat="1"/>
-    <w:lsdException w:name="heading 1" w:semiHidden="0" w:uiPriority="9" w:unhideWhenUsed="0" w:qFormat="1"/>
-    <w:lsdException w:name="heading 2" w:uiPriority="9" w:qFormat="1"/>
-    <w:lsdException w:name="heading 3" w:uiPriority="9" w:qFormat="1"/>
-    <w:lsdException w:name="heading 4" w:uiPriority="9" w:qFormat="1"/>
-    <w:lsdException w:name="heading 5" w:uiPriority="9" w:qFormat="1"/>
-    <w:lsdException w:name="heading 6" w:uiPriority="9" w:qFormat="1"/>
-    <w:lsdException w:name="heading 7" w:uiPriority="9" w:qFormat="1"/>
-    <w:lsdException w:name="heading 8" w:uiPriority="9" w:qFormat="1"/>
-    <w:lsdException w:name="heading 9" w:uiPriority="9" w:qFormat="1"/>
-    <w:lsdException w:name="toc 1" w:uiPriority="39"/>
-    <w:lsdException w:name="toc 2" w:uiPriority="39"/>
-    <w:lsdException w:name="toc 3" w:uiPriority="39"/>
-    <w:lsdException w:name="toc 4" w:uiPriority="39"/>
-    <w:lsdException w:name="toc 5" w:uiPriority="39"/>
-    <w:lsdException w:name="toc 6" w:uiPriority="39"/>
-    <w:lsdException w:name="toc 7" w:uiPriority="39"/>
-    <w:lsdException w:name="toc 8" w:uiPriority="39"/>
-    <w:lsdException w:name="toc 9" w:uiPriority="39"/>
-    <w:lsdException w:name="caption" w:uiPriority="35" w:qFormat="1"/>
-    <w:lsdException w:name="Title" w:semiHidden="0" w:uiPriority="10" w:unhideWhenUsed="0" w:qFormat="1"/>
-    <w:lsdException w:name="Default Paragraph Font" w:uiPriority="1"/>
-    <w:lsdException w:name="Subtitle" w:semiHidden="0" w:uiPriority="11" w:unhideWhenUsed="0" w:qFormat="1"/>
-    <w:lsdException w:name="Strong" w:semiHidden="0" w:uiPriority="22" w:unhideWhenUsed="0" w:qFormat="1"/>
-    <w:lsdException w:name="Emphasis" w:semiHidden="0" w:uiPriority="20" w:unhideWhenUsed="0" w:qFormat="1"/>
-    <w:lsdException w:name="Table Grid" w:semiHidden="0" w:uiPriority="39" w:unhideWhenUsed="0"/>
-    <w:lsdException w:name="Placeholder Text" w:unhideWhenUsed="0"/>
-    <w:lsdException w:name="No Spacing" w:semiHidden="0" w:uiPriority="1" w:unhideWhenUsed="0" w:qFormat="1"/>
-    <w:lsdException w:name="Light Shading" w:semiHidden="0" w:uiPriority="60" w:unhideWhenUsed="0"/>
-    <w:lsdException w:name="Light List" w:semiHidden="0" w:uiPriority="61" w:unhideWhenUsed="0"/>
-    <w:lsdException w:name="Light Grid" w:semiHidden="0" w:uiPriority="62" w:unhideWhenUsed="0"/>
-    <w:lsdException w:name="Medium Shading 1" w:semiHidden="0" w:uiPriority="63" w:unhideWhenUsed="0"/>
-    <w:lsdException w:name="Medium Shading 2" w:semiHidden="0" w:uiPriority="64" w:unhideWhenUsed="0"/>
-    <w:lsdException w:name="Medium List 1" w:semiHidden="0" w:uiPriority="65" w:unhideWhenUsed="0"/>
-    <w:lsdException w:name="Medium List 2" w:semiHidden="0" w:uiPriority="66" w:unhideWhenUsed="0"/>
-    <w:lsdException w:name="Medium Grid 1" w:semiHidden="0" w:uiPriority="67" w:unhideWhenUsed="0"/>
-    <w:lsdException w:name="Medium Grid 2" w:semiHidden="0" w:uiPriority="68" w:unhideWhenUsed="0"/>
-    <w:lsdException w:name="Medium Grid 3" w:semiHidden="0" w:uiPriority="69" w:unhideWhenUsed="0"/>
-    <w:lsdException w:name="Dark List" w:semiHidden="0" w:uiPriority="70" w:unhideWhenUsed="0"/>
-    <w:lsdException w:name="Colorful Shading" w:semiHidden="0" w:uiPriority="71" w:unhideWhenUsed="0"/>
-    <w:lsdException w:name="Colorful List" w:semiHidden="0" w:uiPriority="72" w:unhideWhenUsed="0"/>
-    <w:lsdException w:name="Colorful Grid" w:semiHidden="0" w:uiPriority="73" w:unhideWhenUsed="0"/>
-    <w:lsdException w:name="Light Shading Accent 1" w:semiHidden="0" w:uiPriority="60" w:unhideWhenUsed="0"/>
-    <w:lsdException w:name="Light List Accent 1" w:semiHidden="0" w:uiPriority="61" w:unhideWhenUsed="0"/>
-    <w:lsdException w:name="Light Grid Accent 1" w:semiHidden="0" w:uiPriority="62" w:unhideWhenUsed="0"/>
-    <w:lsdException w:name="Medium Shading 1 Accent 1" w:semiHidden="0" w:uiPriority="63" w:unhideWhenUsed="0"/>
-    <w:lsdException w:name="Medium Shading 2 Accent 1" w:semiHidden="0" w:uiPriority="64" w:unhideWhenUsed="0"/>
-    <w:lsdException w:name="Medium List 1 Accent 1" w:semiHidden="0" w:uiPriority="65" w:unhideWhenUsed="0"/>
-    <w:lsdException w:name="Revision" w:unhideWhenUsed="0"/>
-    <w:lsdException w:name="List Paragraph" w:semiHidden="0" w:uiPriority="34" w:unhideWhenUsed="0" w:qFormat="1"/>
-    <w:lsdException w:name="Quote" w:semiHidden="0" w:uiPriority="29" w:unhideWhenUsed="0" w:qFormat="1"/>
-    <w:lsdException w:name="Intense Quote" w:semiHidden="0" w:uiPriority="30" w:unhideWhenUsed="0" w:qFormat="1"/>
-    <w:lsdException w:name="Medium List 2 Accent 1" w:semiHidden="0" w:uiPriority="66" w:unhideWhenUsed="0"/>
-    <w:lsdException w:name="Medium Grid 1 Accent 1" w:semiHidden="0" w:uiPriority="67" w:unhideWhenUsed="0"/>
-    <w:lsdException w:name="Medium Grid 2 Accent 1" w:semiHidden="0" w:uiPriority="68" w:unhideWhenUsed="0"/>
-    <w:lsdException w:name="Medium Grid 3 Accent 1" w:semiHidden="0" w:uiPriority="69" w:unhideWhenUsed="0"/>
-    <w:lsdException w:name="Dark List Accent 1" w:semiHidden="0" w:uiPriority="70" w:unhideWhenUsed="0"/>
-    <w:lsdException w:name="Colorful Shading Accent 1" w:semiHidden="0" w:uiPriority="71" w:unhideWhenUsed="0"/>
-    <w:lsdException w:name="Colorful List Accent 1" w:semiHidden="0" w:uiPriority="72" w:unhideWhenUsed="0"/>
-    <w:lsdException w:name="Colorful Grid Accent 1" w:semiHidden="0" w:uiPriority="73" w:unhideWhenUsed="0"/>
-    <w:lsdException w:name="Light Shading Accent 2" w:semiHidden="0" w:uiPriority="60" w:unhideWhenUsed="0"/>
-    <w:lsdException w:name="Light List Accent 2" w:semiHidden="0" w:uiPriority="61" w:unhideWhenUsed="0"/>
-    <w:lsdException w:name="Light Grid Accent 2" w:semiHidden="0" w:uiPriority="62" w:unhideWhenUsed="0"/>
-    <w:lsdException w:name="Medium Shading 1 Accent 2" w:semiHidden="0" w:uiPriority="63" w:unhideWhenUsed="0"/>
-    <w:lsdException w:name="Medium Shading 2 Accent 2" w:semiHidden="0" w:uiPriority="64" w:unhideWhenUsed="0"/>
-    <w:lsdException w:name="Medium List 1 Accent 2" w:semiHidden="0" w:uiPriority="65" w:unhideWhenUsed="0"/>
-    <w:lsdException w:name="Medium List 2 Accent 2" w:semiHidden="0" w:uiPriority="66" w:unhideWhenUsed="0"/>
-    <w:lsdException w:name="Medium Grid 1 Accent 2" w:semiHidden="0" w:uiPriority="67" w:unhideWhenUsed="0"/>
-    <w:lsdException w:name="Medium Grid 2 Accent 2" w:semiHidden="0" w:uiPriority="68" w:unhideWhenUsed="0"/>
-    <w:lsdException w:name="Medium Grid 3 Accent 2" w:semiHidden="0" w:uiPriority="69" w:unhideWhenUsed="0"/>
-    <w:lsdException w:name="Dark List Accent 2" w:semiHidden="0" w:uiPriority="70" w:unhideWhenUsed="0"/>
-    <w:lsdException w:name="Colorful Shading Accent 2" w:semiHidden="0" w:uiPriority="71" w:unhideWhenUsed="0"/>
-    <w:lsdException w:name="Colorful List Accent 2" w:semiHidden="0" w:uiPriority="72" w:unhideWhenUsed="0"/>
-    <w:lsdException w:name="Colorful Grid Accent 2" w:semiHidden="0" w:uiPriority="73" w:unhideWhenUsed="0"/>
-    <w:lsdException w:name="Light Shading Accent 3" w:semiHidden="0" w:uiPriority="60" w:unhideWhenUsed="0"/>
-    <w:lsdException w:name="Light List Accent 3" w:semiHidden="0" w:uiPriority="61" w:unhideWhenUsed="0"/>
-    <w:lsdException w:name="Light Grid Accent 3" w:semiHidden="0" w:uiPriority="62" w:unhideWhenUsed="0"/>
-    <w:lsdException w:name="Medium Shading 1 Accent 3" w:semiHidden="0" w:uiPriority="63" w:unhideWhenUsed="0"/>
-    <w:lsdException w:name="Medium Shading 2 Accent 3" w:semiHidden="0" w:uiPriority="64" w:unhideWhenUsed="0"/>
-    <w:lsdException w:name="Medium List 1 Accent 3" w:semiHidden="0" w:uiPriority="65" w:unhideWhenUsed="0"/>
-    <w:lsdException w:name="Medium List 2 Accent 3" w:semiHidden="0" w:uiPriority="66" w:unhideWhenUsed="0"/>
-    <w:lsdException w:name="Medium Grid 1 Accent 3" w:semiHidden="0" w:uiPriority="67" w:unhideWhenUsed="0"/>
-    <w:lsdException w:name="Medium Grid 2 Accent 3" w:semiHidden="0" w:uiPriority="68" w:unhideWhenUsed="0"/>
-    <w:lsdException w:name="Medium Grid 3 Accent 3" w:semiHidden="0" w:uiPriority="69" w:unhideWhenUsed="0"/>
-    <w:lsdException w:name="Dark List Accent 3" w:semiHidden="0" w:uiPriority="70" w:unhideWhenUsed="0"/>
-    <w:lsdException w:name="Colorful Shading Accent 3" w:semiHidden="0" w:uiPriority="71" w:unhideWhenUsed="0"/>
-    <w:lsdException w:name="Colorful List Accent 3" w:semiHidden="0" w:uiPriority="72" w:unhideWhenUsed="0"/>
-    <w:lsdException w:name="Colorful Grid Accent 3" w:semiHidden="0" w:uiPriority="73" w:unhideWhenUsed="0"/>
-    <w:lsdException w:name="Light Shading Accent 4" w:semiHidden="0" w:uiPriority="60" w:unhideWhenUsed="0"/>
-    <w:lsdException w:name="Light List Accent 4" w:semiHidden="0" w:uiPriority="61" w:unhideWhenUsed="0"/>
-    <w:lsdException w:name="Light Grid Accent 4" w:semiHidden="0" w:uiPriority="62" w:unhideWhenUsed="0"/>
-    <w:lsdException w:name="Medium Shading 1 Accent 4" w:semiHidden="0" w:uiPriority="63" w:unhideWhenUsed="0"/>
-    <w:lsdException w:name="Medium Shading 2 Accent 4" w:semiHidden="0" w:uiPriority="64" w:unhideWhenUsed="0"/>
-    <w:lsdException w:name="Medium List 1 Accent 4" w:semiHidden="0" w:uiPriority="65" w:unhideWhenUsed="0"/>
-    <w:lsdException w:name="Medium List 2 Accent 4" w:semiHidden="0" w:uiPriority="66" w:unhideWhenUsed="0"/>
-    <w:lsdException w:name="Medium Grid 1 Accent 4" w:semiHidden="0" w:uiPriority="67" w:unhideWhenUsed="0"/>
-    <w:lsdException w:name="Medium Grid 2 Accent 4" w:semiHidden="0" w:uiPriority="68" w:unhideWhenUsed="0"/>
-    <w:lsdException w:name="Medium Grid 3 Accent 4" w:semiHidden="0" w:uiPriority="69" w:unhideWhenUsed="0"/>
-    <w:lsdException w:name="Dark List Accent 4" w:semiHidden="0" w:uiPriority="70" w:unhideWhenUsed="0"/>
-    <w:lsdException w:name="Colorful Shading Accent 4" w:semiHidden="0" w:uiPriority="71" w:unhideWhenUsed="0"/>
-    <w:lsdException w:name="Colorful List Accent 4" w:semiHidden="0" w:uiPriority="72" w:unhideWhenUsed="0"/>
-    <w:lsdException w:name="Colorful Grid Accent 4" w:semiHidden="0" w:uiPriority="73" w:unhideWhenUsed="0"/>
-    <w:lsdException w:name="Light Shading Accent 5" w:semiHidden="0" w:uiPriority="60" w:unhideWhenUsed="0"/>
-    <w:lsdException w:name="Light List Accent 5" w:semiHidden="0" w:uiPriority="61" w:unhideWhenUsed="0"/>
-    <w:lsdException w:name="Light Grid Accent 5" w:semiHidden="0" w:uiPriority="62" w:unhideWhenUsed="0"/>
-    <w:lsdException w:name="Medium Shading 1 Accent 5" w:semiHidden="0" w:uiPriority="63" w:unhideWhenUsed="0"/>
-    <w:lsdException w:name="Medium Shading 2 Accent 5" w:semiHidden="0" w:uiPriority="64" w:unhideWhenUsed="0"/>
-    <w:lsdException w:name="Medium List 1 Accent 5" w:semiHidden="0" w:uiPriority="65" w:unhideWhenUsed="0"/>
-    <w:lsdException w:name="Medium List 2 Accent 5" w:semiHidden="0" w:uiPriority="66" w:unhideWhenUsed="0"/>
-    <w:lsdException w:name="Medium Grid 1 Accent 5" w:semiHidden="0" w:uiPriority="67" w:unhideWhenUsed="0"/>
-    <w:lsdException w:name="Medium Grid 2 Accent 5" w:semiHidden="0" w:uiPriority="68" w:unhideWhenUsed="0"/>
-    <w:lsdException w:name="Medium Grid 3 Accent 5" w:semiHidden="0" w:uiPriority="69" w:unhideWhenUsed="0"/>
-    <w:lsdException w:name="Dark List Accent 5" w:semiHidden="0" w:uiPriority="70" w:unhideWhenUsed="0"/>
-    <w:lsdException w:name="Colorful Shading Accent 5" w:semiHidden="0" w:uiPriority="71" w:unhideWhenUsed="0"/>
-    <w:lsdException w:name="Colorful List Accent 5" w:semiHidden="0" w:uiPriority="72" w:unhideWhenUsed="0"/>
-    <w:lsdException w:name="Colorful Grid Accent 5" w:semiHidden="0" w:uiPriority="73" w:unhideWhenUsed="0"/>
-    <w:lsdException w:name="Light Shading Accent 6" w:semiHidden="0" w:uiPriority="60" w:unhideWhenUsed="0"/>
-    <w:lsdException w:name="Light List Accent 6" w:semiHidden="0" w:uiPriority="61" w:unhideWhenUsed="0"/>
-    <w:lsdException w:name="Light Grid Accent 6" w:semiHidden="0" w:uiPriority="62" w:unhideWhenUsed="0"/>
-    <w:lsdException w:name="Medium Shading 1 Accent 6" w:semiHidden="0" w:uiPriority="63" w:unhideWhenUsed="0"/>
-    <w:lsdException w:name="Medium Shading 2 Accent 6" w:semiHidden="0" w:uiPriority="64" w:unhideWhenUsed="0"/>
-    <w:lsdException w:name="Medium List 1 Accent 6" w:semiHidden="0" w:uiPriority="65" w:unhideWhenUsed="0"/>
-    <w:lsdException w:name="Medium List 2 Accent 6" w:semiHidden="0" w:uiPriority="66" w:unhideWhenUsed="0"/>
-    <w:lsdException w:name="Medium Grid 1 Accent 6" w:semiHidden="0" w:uiPriority="67" w:unhideWhenUsed="0"/>
-    <w:lsdException w:name="Medium Grid 2 Accent 6" w:semiHidden="0" w:uiPriority="68" w:unhideWhenUsed="0"/>
-    <w:lsdException w:name="Medium Grid 3 Accent 6" w:semiHidden="0" w:uiPriority="69" w:unhideWhenUsed="0"/>
-    <w:lsdException w:name="Dark List Accent 6" w:semiHidden="0" w:uiPriority="70" w:unhideWhenUsed="0"/>
-    <w:lsdException w:name="Colorful Shading Accent 6" w:semiHidden="0" w:uiPriority="71" w:unhideWhenUsed="0"/>
-    <w:lsdException w:name="Colorful List Accent 6" w:semiHidden="0" w:uiPriority="72" w:unhideWhenUsed="0"/>
-    <w:lsdException w:name="Colorful Grid Accent 6" w:semiHidden="0" w:uiPriority="73" w:unhideWhenUsed="0"/>
-    <w:lsdException w:name="Subtle Emphasis" w:semiHidden="0" w:uiPriority="19" w:unhideWhenUsed="0" w:qFormat="1"/>
-    <w:lsdException w:name="Intense Emphasis" w:semiHidden="0" w:uiPriority="21" w:unhideWhenUsed="0" w:qFormat="1"/>
-    <w:lsdException w:name="Subtle Reference" w:semiHidden="0" w:uiPriority="31" w:unhideWhenUsed="0" w:qFormat="1"/>
-    <w:lsdException w:name="Intense Reference" w:semiHidden="0" w:uiPriority="32" w:unhideWhenUsed="0" w:qFormat="1"/>
-    <w:lsdException w:name="Book Title" w:semiHidden="0" w:uiPriority="33" w:unhideWhenUsed="0" w:qFormat="1"/>
-    <w:lsdException w:name="Bibliography" w:uiPriority="37"/>
-    <w:lsdException w:name="TOC Heading" w:uiPriority="39" w:qFormat="1"/>
-  </w:latentStyles>
-  <w:style w:type="paragraph" w:default="1" w:styleId="a">
-    <w:name w:val="Normal"/>
-    <w:qFormat/>
-    <w:pPr>
-      <w:widowControl w:val="0"/>
-    </w:pPr>
-  </w:style>
-  <w:style w:type="character" w:default="1" w:styleId="a0">
-    <w:name w:val="Default Paragraph Font"/>
-    <w:uiPriority w:val="1"/>
-    <w:semiHidden/>
-    <w:unhideWhenUsed/>
-  </w:style>
-  <w:style w:type="table" w:default="1" w:styleId="a1">
-    <w:name w:val="Normal Table"/>
-    <w:uiPriority w:val="99"/>
-    <w:semiHidden/>
-    <w:unhideWhenUsed/>
-    <w:tblPr>
-      <w:tblInd w:w="0" w:type="dxa"/>
-      <w:tblCellMar>
-        <w:top w:w="0" w:type="dxa"/>
-        <w:left w:w="108" w:type="dxa"/>
-        <w:bottom w:w="0" w:type="dxa"/>
-        <w:right w:w="108" w:type="dxa"/>
-      </w:tblCellMar>
-    </w:tblPr>
-  </w:style>
-  <w:style w:type="numbering" w:default="1" w:styleId="a2">
-    <w:name w:val="No List"/>
-    <w:uiPriority w:val="99"/>
-    <w:semiHidden/>
-    <w:unhideWhenUsed/>
-  </w:style>
-  <w:style w:type="character" w:styleId="a3">
-    <w:name w:val="Hyperlink"/>
-    <w:basedOn w:val="a0"/>
+  <w:style w:type="paragraph" w:styleId="a7">
+    <w:name w:val="header"/>
+    <w:basedOn w:val="a"/>
+    <w:link w:val="a8"/>
     <w:uiPriority w:val="99"/>
     <w:unhideWhenUsed/>
-    <w:rsid w:val="00365560"/>
+    <w:rsid w:val="007C426D"/>
+    <w:pPr>
+      <w:tabs>
+        <w:tab w:val="center" w:pos="4153"/>
+        <w:tab w:val="right" w:pos="8306"/>
+      </w:tabs>
+      <w:snapToGrid w:val="0"/>
+    </w:pPr>
     <w:rPr>
-      <w:color w:val="0563C1" w:themeColor="hyperlink"/>
-      <w:u w:val="single"/>
+      <w:sz w:val="20"/>
+      <w:szCs w:val="20"/>
     </w:rPr>
   </w:style>
-  <w:style w:type="paragraph" w:styleId="a4">
-    <w:name w:val="List Paragraph"/>
-    <w:basedOn w:val="a"/>
-    <w:uiPriority w:val="34"/>
-    <w:qFormat/>
-    <w:rsid w:val="00365560"/>
-    <w:pPr>
-      <w:ind w:leftChars="200" w:left="480"/>
-    </w:pPr>
-  </w:style>
-  <w:style w:type="paragraph" w:styleId="a5">
-    <w:name w:val="Balloon Text"/>
-    <w:basedOn w:val="a"/>
-    <w:link w:val="a6"/>
+  <w:style w:type="character" w:customStyle="1" w:styleId="a8">
+    <w:name w:val="頁首 字元"/>
+    <w:basedOn w:val="a0"/>
+    <w:link w:val="a7"/>
     <w:uiPriority w:val="99"/>
-    <w:semiHidden/>
-    <w:unhideWhenUsed/>
-    <w:rsid w:val="00901D8F"/>
+    <w:rsid w:val="007C426D"/>
     <w:rPr>
-      <w:rFonts w:asciiTheme="majorHAnsi" w:eastAsiaTheme="majorEastAsia" w:hAnsiTheme="majorHAnsi" w:cstheme="majorBidi"/>
-      <w:sz w:val="18"/>
-      <w:szCs w:val="18"/>
+      <w:sz w:val="20"/>
+      <w:szCs w:val="20"/>
     </w:rPr>
   </w:style>
-  <w:style w:type="character" w:customStyle="1" w:styleId="a6">
-    <w:name w:val="註解方塊文字 字元"/>
+  <w:style w:type="paragraph" w:styleId="a9">
+    <w:name w:val="footer"/>
+    <w:basedOn w:val="a"/>
+    <w:link w:val="aa"/>
+    <w:uiPriority w:val="99"/>
+    <w:unhideWhenUsed/>
+    <w:rsid w:val="007C426D"/>
+    <w:pPr>
+      <w:tabs>
+        <w:tab w:val="center" w:pos="4153"/>
+        <w:tab w:val="right" w:pos="8306"/>
+      </w:tabs>
+      <w:snapToGrid w:val="0"/>
+    </w:pPr>
+    <w:rPr>
+      <w:sz w:val="20"/>
+      <w:szCs w:val="20"/>
+    </w:rPr>
+  </w:style>
+  <w:style w:type="character" w:customStyle="1" w:styleId="aa">
+    <w:name w:val="頁尾 字元"/>
     <w:basedOn w:val="a0"/>
-    <w:link w:val="a5"/>
+    <w:link w:val="a9"/>
     <w:uiPriority w:val="99"/>
-    <w:semiHidden/>
-    <w:rsid w:val="00901D8F"/>
+    <w:rsid w:val="007C426D"/>
     <w:rPr>
-      <w:rFonts w:asciiTheme="majorHAnsi" w:eastAsiaTheme="majorEastAsia" w:hAnsiTheme="majorHAnsi" w:cstheme="majorBidi"/>
-      <w:sz w:val="18"/>
-      <w:szCs w:val="18"/>
+      <w:sz w:val="20"/>
+      <w:szCs w:val="20"/>
     </w:rPr>
   </w:style>
 </w:styles>
@@ -2244,7 +2334,7 @@
   <a:extraClrSchemeLst/>
   <a:extLst>
     <a:ext uri="{05A4C25C-085E-4340-85A3-A5531E510DB2}">
-      <thm15:themeFamily xmlns:thm15="http://schemas.microsoft.com/office/thememl/2012/main" xmlns="" name="Office Theme" id="{62F939B6-93AF-4DB8-9C6B-D6C7DFDC589F}" vid="{4A3C46E8-61CC-4603-A589-7422A47A8E4A}"/>
+      <thm15:themeFamily xmlns:thm15="http://schemas.microsoft.com/office/thememl/2012/main" name="Office Theme" id="{62F939B6-93AF-4DB8-9C6B-D6C7DFDC589F}" vid="{4A3C46E8-61CC-4603-A589-7422A47A8E4A}"/>
     </a:ext>
   </a:extLst>
 </a:theme>

</xml_diff>